<commit_message>
Finish 1st set of lectures for Wk 7 in Coursera Stanford ML
</commit_message>
<xml_diff>
--- a/MachineLearning/Coursera/StanfordMachineLearning/Week7_SupportVectorMachines/Week_7_1_LargeMarginClassification.docx
+++ b/MachineLearning/Coursera/StanfordMachineLearning/Week7_SupportVectorMachines/Week_7_1_LargeMarginClassification.docx
@@ -308,10 +308,7 @@
         <w:t xml:space="preserve"> </w:t>
       </w:r>
       <w:r>
-        <w:t xml:space="preserve">hϴ(x) </w:t>
-      </w:r>
-      <w:r>
-        <w:t xml:space="preserve">close to 1 </w:t>
+        <w:t xml:space="preserve">hϴ(x) close to 1 </w:t>
       </w:r>
       <w:r>
         <w:t>means ϴ</w:t>
@@ -346,34 +343,13 @@
         <w:t xml:space="preserve">, </w:t>
       </w:r>
       <w:r>
-        <w:t xml:space="preserve">we </w:t>
-      </w:r>
-      <w:r>
-        <w:t xml:space="preserve">hope hϴ(x) will be close to </w:t>
-      </w:r>
-      <w:r>
-        <w:t>0</w:t>
-      </w:r>
-      <w:r>
-        <w:t xml:space="preserve"> (hoping to correctly classify that </w:t>
-      </w:r>
-      <w:r>
-        <w:t xml:space="preserve">new </w:t>
-      </w:r>
-      <w:r>
-        <w:t>example)</w:t>
-      </w:r>
-      <w:r>
-        <w:t>, which mean</w:t>
+        <w:t>we hope hϴ(x) will be close to 0 (hoping to correctly classify that new example), which mean</w:t>
       </w:r>
       <w:r>
         <w:t xml:space="preserve"> corresponds to </w:t>
       </w:r>
       <w:r>
-        <w:t>ϴ(t)*</w:t>
-      </w:r>
-      <w:r>
-        <w:t>will be</w:t>
+        <w:t>ϴ(t)*will be</w:t>
       </w:r>
       <w:r>
         <w:t xml:space="preserve"> </w:t>
@@ -1206,13 +1182,7 @@
         <w:t xml:space="preserve"> replace </w:t>
       </w:r>
       <w:r>
-        <w:t>our log and h(</w:t>
-      </w:r>
-      <w:r>
-        <w:t>ϴ</w:t>
-      </w:r>
-      <w:r>
-        <w:t xml:space="preserve">)x terms with </w:t>
+        <w:t xml:space="preserve">our log and h(ϴ)x terms with </w:t>
       </w:r>
       <w:r>
         <w:t>cost(z)1</w:t>
@@ -1344,10 +1314,7 @@
         <w:t xml:space="preserve">the same optimal value of </w:t>
       </w:r>
       <w:r>
-        <w:t>ϴ</w:t>
-      </w:r>
-      <w:r>
-        <w:t xml:space="preserve"> b</w:t>
+        <w:t>ϴ b</w:t>
       </w:r>
       <w:r>
         <w:t xml:space="preserve">/c </w:t>
@@ -1433,25 +1400,7 @@
         <w:t xml:space="preserve"> this objective function </w:t>
       </w:r>
       <w:r>
-        <w:t xml:space="preserve">by 10, we get </w:t>
-      </w:r>
-      <w:r>
-        <w:t>(</w:t>
-      </w:r>
-      <w:r>
-        <w:t>10</w:t>
-      </w:r>
-      <w:r>
-        <w:t>U – 5</w:t>
-      </w:r>
-      <w:r>
-        <w:t>0</w:t>
-      </w:r>
-      <w:r>
-        <w:t>)^2 + 1</w:t>
-      </w:r>
-      <w:r>
-        <w:t>0, +</w:t>
+        <w:t>by 10, we get (10U – 50)^2 + 10, +</w:t>
       </w:r>
       <w:r>
         <w:t xml:space="preserve"> the value of U that</w:t>
@@ -1518,34 +1467,10 @@
         <w:t>λ</w:t>
       </w:r>
       <w:r>
-        <w:t xml:space="preserve"> values, </w:t>
-      </w:r>
-      <w:r>
-        <w:t xml:space="preserve">we control </w:t>
-      </w:r>
-      <w:r>
-        <w:t>a</w:t>
-      </w:r>
-      <w:r>
-        <w:t xml:space="preserve"> trade-off between </w:t>
-      </w:r>
-      <w:r>
-        <w:t>fitting</w:t>
-      </w:r>
-      <w:r>
-        <w:t xml:space="preserve"> the training set well </w:t>
-      </w:r>
-      <w:r>
-        <w:t xml:space="preserve">(minimizing A) vs. </w:t>
-      </w:r>
-      <w:r>
-        <w:t>how much we care about keeping values of parameter</w:t>
-      </w:r>
-      <w:r>
-        <w:t>s</w:t>
-      </w:r>
-      <w:r>
-        <w:t xml:space="preserve"> small</w:t>
+        <w:t xml:space="preserve"> values, we control a trade-off between </w:t>
+      </w:r>
+      <w:r>
+        <w:t>fitting the training set well (minimizing A) vs. how much we care about keeping values of parameters small</w:t>
       </w:r>
     </w:p>
     <w:p>
@@ -2470,13 +2395,7 @@
         <w:pStyle w:val="ListBullet"/>
       </w:pPr>
       <w:r>
-        <w:t xml:space="preserve">Sometimes people talk about </w:t>
-      </w:r>
-      <w:r>
-        <w:t xml:space="preserve">SVMs </w:t>
-      </w:r>
-      <w:r>
-        <w:t xml:space="preserve">as </w:t>
+        <w:t xml:space="preserve">Sometimes people talk about SVMs as </w:t>
       </w:r>
       <w:r>
         <w:rPr>
@@ -2496,13 +2415,7 @@
         <w:t>s</w:t>
       </w:r>
       <w:r>
-        <w:t xml:space="preserve"> for the </w:t>
-      </w:r>
-      <w:r>
-        <w:t>SVM</w:t>
-      </w:r>
-      <w:r>
-        <w:t xml:space="preserve"> </w:t>
+        <w:t xml:space="preserve"> for the SVM </w:t>
       </w:r>
     </w:p>
     <w:p>
@@ -2588,10 +2501,7 @@
         <w:t xml:space="preserve">= </w:t>
       </w:r>
       <w:r>
-        <w:t>0</w:t>
-      </w:r>
-      <w:r>
-        <w:t xml:space="preserve"> only when </w:t>
+        <w:t xml:space="preserve">0 only when </w:t>
       </w:r>
       <w:r>
         <w:t>z</w:t>
@@ -2642,292 +2552,235 @@
         <w:t xml:space="preserve">Conversely if y = </w:t>
       </w:r>
       <w:r>
+        <w:t xml:space="preserve">0, </w:t>
+      </w:r>
+      <w:r>
+        <w:t>cost(z)</w:t>
+      </w:r>
+      <w:r>
         <w:t>0</w:t>
       </w:r>
       <w:r>
+        <w:t xml:space="preserve"> is = 0 only when</w:t>
+      </w:r>
+      <w:r>
+        <w:t xml:space="preserve"> z </w:t>
+      </w:r>
+      <w:r>
+        <w:t>&lt;=</w:t>
+      </w:r>
+      <w:r>
+        <w:t xml:space="preserve"> </w:t>
+      </w:r>
+      <w:r>
+        <w:t>-</w:t>
+      </w:r>
+      <w:r>
+        <w:t xml:space="preserve">1 </w:t>
+      </w:r>
+    </w:p>
+    <w:p>
+      <w:pPr>
+        <w:pStyle w:val="ListBullet"/>
+      </w:pPr>
+      <w:r>
+        <w:t>T</w:t>
+      </w:r>
+      <w:r>
+        <w:t xml:space="preserve">his is an interesting property of the SVM right, which is that, </w:t>
+      </w:r>
+      <w:r>
+        <w:t>w/</w:t>
+      </w:r>
+      <w:r>
+        <w:t xml:space="preserve"> a positive example </w:t>
+      </w:r>
+      <w:r>
+        <w:t>(</w:t>
+      </w:r>
+      <w:r>
+        <w:t xml:space="preserve">y </w:t>
+      </w:r>
+      <w:r>
+        <w:t>= 1</w:t>
+      </w:r>
+      <w:r>
+        <w:t>)</w:t>
+      </w:r>
+      <w:r>
+        <w:t xml:space="preserve">, all we really need is that </w:t>
+      </w:r>
+      <w:r>
+        <w:t>ϴ</w:t>
+      </w:r>
+      <w:r>
+        <w:t>(t)*</w:t>
+      </w:r>
+      <w:r>
+        <w:t xml:space="preserve">x </w:t>
+      </w:r>
+      <w:r>
+        <w:t xml:space="preserve">&gt;= </w:t>
+      </w:r>
+      <w:r>
+        <w:t xml:space="preserve"> 0. </w:t>
+      </w:r>
+    </w:p>
+    <w:p>
+      <w:pPr>
+        <w:pStyle w:val="ListBullet"/>
+      </w:pPr>
+      <w:r>
+        <w:t xml:space="preserve">This means </w:t>
+      </w:r>
+      <w:r>
+        <w:t xml:space="preserve">we classify </w:t>
+      </w:r>
+      <w:r>
+        <w:t xml:space="preserve">the example </w:t>
+      </w:r>
+      <w:r>
+        <w:t xml:space="preserve">correctly b/c if </w:t>
+      </w:r>
+      <w:r>
+        <w:t>ϴ</w:t>
+      </w:r>
+      <w:r>
+        <w:t>(t)*</w:t>
+      </w:r>
+      <w:r>
+        <w:t xml:space="preserve">x </w:t>
+      </w:r>
+      <w:r>
+        <w:t>&gt;</w:t>
+      </w:r>
+      <w:r>
+        <w:t xml:space="preserve"> 0 our hypothesis </w:t>
+      </w:r>
+      <w:r>
+        <w:t xml:space="preserve">hϴ(x) </w:t>
+      </w:r>
+      <w:r>
+        <w:t>will predict 0</w:t>
+      </w:r>
+    </w:p>
+    <w:p>
+      <w:pPr>
+        <w:pStyle w:val="ListBullet"/>
+      </w:pPr>
+      <w:r>
+        <w:t>Similarly</w:t>
+      </w:r>
+      <w:r>
         <w:t xml:space="preserve">, </w:t>
       </w:r>
       <w:r>
-        <w:t>cost(z)</w:t>
-      </w:r>
-      <w:r>
-        <w:t>0</w:t>
-      </w:r>
-      <w:r>
-        <w:t xml:space="preserve"> is = 0 only when</w:t>
-      </w:r>
-      <w:r>
-        <w:t xml:space="preserve"> z </w:t>
-      </w:r>
-      <w:r>
-        <w:t>&lt;=</w:t>
+        <w:t>w/</w:t>
+      </w:r>
+      <w:r>
+        <w:t xml:space="preserve"> a negative example, really all </w:t>
+      </w:r>
+      <w:r>
+        <w:t>we</w:t>
+      </w:r>
+      <w:r>
+        <w:t xml:space="preserve"> want is that </w:t>
+      </w:r>
+      <w:r>
+        <w:t>ϴ</w:t>
+      </w:r>
+      <w:r>
+        <w:t>(t)*</w:t>
+      </w:r>
+      <w:r>
+        <w:t xml:space="preserve">x </w:t>
+      </w:r>
+      <w:r>
+        <w:t>&lt;</w:t>
+      </w:r>
+      <w:r>
+        <w:t xml:space="preserve"> 0 </w:t>
+      </w:r>
+      <w:r>
+        <w:t xml:space="preserve">to </w:t>
+      </w:r>
+      <w:r>
+        <w:t xml:space="preserve">make sure we got the example right. </w:t>
+      </w:r>
+    </w:p>
+    <w:p>
+      <w:pPr>
+        <w:pStyle w:val="ListBullet"/>
+      </w:pPr>
+      <w:r>
+        <w:rPr>
+          <w:i/>
+        </w:rPr>
+        <w:t>But the SVM wants a bit more than that</w:t>
+      </w:r>
+      <w:r>
+        <w:t xml:space="preserve">. </w:t>
+      </w:r>
+    </w:p>
+    <w:p>
+      <w:pPr>
+        <w:pStyle w:val="ListBullet"/>
+      </w:pPr>
+      <w:r>
+        <w:t>It says</w:t>
+      </w:r>
+      <w:r>
+        <w:t xml:space="preserve"> “</w:t>
+      </w:r>
+      <w:r>
+        <w:t>don't ju</w:t>
+      </w:r>
+      <w:r>
+        <w:t xml:space="preserve">st barely get the example right” </w:t>
+      </w:r>
+      <w:r>
+        <w:sym w:font="Wingdings" w:char="F0E0"/>
+      </w:r>
+      <w:r>
+        <w:t xml:space="preserve"> don't just have</w:t>
       </w:r>
       <w:r>
         <w:t xml:space="preserve"> </w:t>
       </w:r>
       <w:r>
-        <w:t>-</w:t>
-      </w:r>
-      <w:r>
-        <w:t xml:space="preserve">1 </w:t>
-      </w:r>
-    </w:p>
-    <w:p>
-      <w:pPr>
-        <w:pStyle w:val="ListBullet"/>
-      </w:pPr>
-      <w:r>
-        <w:t>T</w:t>
-      </w:r>
-      <w:r>
-        <w:t xml:space="preserve">his is an interesting property of the </w:t>
-      </w:r>
-      <w:r>
-        <w:t>SVM</w:t>
-      </w:r>
-      <w:r>
-        <w:t xml:space="preserve"> right, which is that, </w:t>
-      </w:r>
-      <w:r>
-        <w:t>w/</w:t>
-      </w:r>
-      <w:r>
-        <w:t xml:space="preserve"> a positive example </w:t>
-      </w:r>
-      <w:r>
-        <w:t>(</w:t>
-      </w:r>
-      <w:r>
-        <w:t xml:space="preserve">y </w:t>
-      </w:r>
-      <w:r>
-        <w:t>= 1</w:t>
+        <w:t>ϴ(t)*x</w:t>
+      </w:r>
+      <w:r>
+        <w:t xml:space="preserve"> just a little bit bigger than 0</w:t>
+      </w:r>
+    </w:p>
+    <w:p>
+      <w:pPr>
+        <w:pStyle w:val="ListBullet"/>
+      </w:pPr>
+      <w:r>
+        <w:t xml:space="preserve">What </w:t>
+      </w:r>
+      <w:r>
+        <w:t xml:space="preserve">I </w:t>
+      </w:r>
+      <w:r>
+        <w:t xml:space="preserve">really want is for </w:t>
+      </w:r>
+      <w:r>
+        <w:t>ABS(</w:t>
+      </w:r>
+      <w:r>
+        <w:t>ϴ(t)*x</w:t>
       </w:r>
       <w:r>
         <w:t>)</w:t>
       </w:r>
       <w:r>
-        <w:t xml:space="preserve">, all we really need is that </w:t>
-      </w:r>
-      <w:r>
-        <w:t>ϴ</w:t>
-      </w:r>
-      <w:r>
-        <w:t>(t)*</w:t>
-      </w:r>
-      <w:r>
-        <w:t xml:space="preserve">x </w:t>
-      </w:r>
-      <w:r>
-        <w:t xml:space="preserve">&gt;= </w:t>
-      </w:r>
-      <w:r>
         <w:t xml:space="preserve"> </w:t>
       </w:r>
       <w:r>
-        <w:t>0</w:t>
-      </w:r>
-      <w:r>
-        <w:t xml:space="preserve">. </w:t>
-      </w:r>
-    </w:p>
-    <w:p>
-      <w:pPr>
-        <w:pStyle w:val="ListBullet"/>
-      </w:pPr>
-      <w:r>
-        <w:t xml:space="preserve">This means </w:t>
-      </w:r>
-      <w:r>
-        <w:t xml:space="preserve">we classify </w:t>
-      </w:r>
-      <w:r>
-        <w:t xml:space="preserve">the example </w:t>
-      </w:r>
-      <w:r>
-        <w:t xml:space="preserve">correctly </w:t>
-      </w:r>
-      <w:r>
-        <w:t>b/c</w:t>
-      </w:r>
-      <w:r>
-        <w:t xml:space="preserve"> if </w:t>
-      </w:r>
-      <w:r>
-        <w:t>ϴ</w:t>
-      </w:r>
-      <w:r>
-        <w:t>(t)*</w:t>
-      </w:r>
-      <w:r>
-        <w:t xml:space="preserve">x </w:t>
-      </w:r>
-      <w:r>
-        <w:t>&gt;</w:t>
-      </w:r>
-      <w:r>
-        <w:t xml:space="preserve"> </w:t>
-      </w:r>
-      <w:r>
-        <w:t>0</w:t>
-      </w:r>
-      <w:r>
-        <w:t xml:space="preserve"> our hypothesis </w:t>
-      </w:r>
-      <w:r>
-        <w:t xml:space="preserve">hϴ(x) </w:t>
-      </w:r>
-      <w:r>
-        <w:t xml:space="preserve">will predict </w:t>
-      </w:r>
-      <w:r>
-        <w:t>0</w:t>
-      </w:r>
-    </w:p>
-    <w:p>
-      <w:pPr>
-        <w:pStyle w:val="ListBullet"/>
-      </w:pPr>
-      <w:r>
-        <w:t>Similarly</w:t>
-      </w:r>
-      <w:r>
-        <w:t xml:space="preserve">, </w:t>
-      </w:r>
-      <w:r>
-        <w:t>w/</w:t>
-      </w:r>
-      <w:r>
-        <w:t xml:space="preserve"> a negative example, really all </w:t>
-      </w:r>
-      <w:r>
-        <w:t>we</w:t>
-      </w:r>
-      <w:r>
-        <w:t xml:space="preserve"> want is that </w:t>
-      </w:r>
-      <w:r>
-        <w:t>ϴ</w:t>
-      </w:r>
-      <w:r>
-        <w:t>(t)*</w:t>
-      </w:r>
-      <w:r>
-        <w:t xml:space="preserve">x </w:t>
-      </w:r>
-      <w:r>
-        <w:t>&lt;</w:t>
-      </w:r>
-      <w:r>
-        <w:t xml:space="preserve"> </w:t>
-      </w:r>
-      <w:r>
-        <w:t>0</w:t>
-      </w:r>
-      <w:r>
-        <w:t xml:space="preserve"> </w:t>
-      </w:r>
-      <w:r>
-        <w:t xml:space="preserve">to </w:t>
-      </w:r>
-      <w:r>
-        <w:t xml:space="preserve">make sure we got the example right. </w:t>
-      </w:r>
-    </w:p>
-    <w:p>
-      <w:pPr>
-        <w:pStyle w:val="ListBullet"/>
-      </w:pPr>
-      <w:r>
-        <w:rPr>
-          <w:i/>
-        </w:rPr>
-        <w:t xml:space="preserve">But the </w:t>
-      </w:r>
-      <w:r>
-        <w:rPr>
-          <w:i/>
-        </w:rPr>
-        <w:t>SVM</w:t>
-      </w:r>
-      <w:r>
-        <w:rPr>
-          <w:i/>
-        </w:rPr>
-        <w:t xml:space="preserve"> wants a bit more than that</w:t>
-      </w:r>
-      <w:r>
-        <w:t xml:space="preserve">. </w:t>
-      </w:r>
-    </w:p>
-    <w:p>
-      <w:pPr>
-        <w:pStyle w:val="ListBullet"/>
-      </w:pPr>
-      <w:r>
-        <w:t>It says</w:t>
-      </w:r>
-      <w:r>
-        <w:t xml:space="preserve"> “</w:t>
-      </w:r>
-      <w:r>
-        <w:t>don't ju</w:t>
-      </w:r>
-      <w:r>
-        <w:t xml:space="preserve">st barely get the example right” </w:t>
-      </w:r>
-      <w:r>
-        <w:sym w:font="Wingdings" w:char="F0E0"/>
-      </w:r>
-      <w:r>
-        <w:t xml:space="preserve"> don't just have</w:t>
-      </w:r>
-      <w:r>
-        <w:t xml:space="preserve"> </w:t>
-      </w:r>
-      <w:r>
-        <w:t>ϴ(t)*x</w:t>
-      </w:r>
-      <w:r>
-        <w:t xml:space="preserve"> just a little bit bigger than </w:t>
-      </w:r>
-      <w:r>
-        <w:t>0</w:t>
-      </w:r>
-    </w:p>
-    <w:p>
-      <w:pPr>
-        <w:pStyle w:val="ListBullet"/>
-      </w:pPr>
-      <w:r>
-        <w:t xml:space="preserve">What </w:t>
-      </w:r>
-      <w:r>
-        <w:t xml:space="preserve">I </w:t>
-      </w:r>
-      <w:r>
-        <w:t xml:space="preserve">really want is for </w:t>
-      </w:r>
-      <w:r>
-        <w:t>ABS(</w:t>
-      </w:r>
-      <w:r>
-        <w:t>ϴ(t)*x</w:t>
-      </w:r>
-      <w:r>
-        <w:t>)</w:t>
-      </w:r>
-      <w:r>
-        <w:t xml:space="preserve"> </w:t>
-      </w:r>
-      <w:r>
-        <w:t xml:space="preserve">to be quite a lot bigger than </w:t>
-      </w:r>
-      <w:r>
-        <w:t>0</w:t>
-      </w:r>
-      <w:r>
-        <w:t xml:space="preserve"> </w:t>
+        <w:t xml:space="preserve">to be quite a lot bigger than 0 </w:t>
       </w:r>
       <w:r>
         <w:t>+ have it be &gt;= 1 or &lt;= -</w:t>
@@ -3000,13 +2853,7 @@
         <w:t>safety margin factor</w:t>
       </w:r>
       <w:r>
-        <w:t xml:space="preserve"> into the </w:t>
-      </w:r>
-      <w:r>
-        <w:t>SVM</w:t>
-      </w:r>
-      <w:r>
-        <w:t xml:space="preserve">. </w:t>
+        <w:t xml:space="preserve"> into the SVM. </w:t>
       </w:r>
     </w:p>
     <w:p>
@@ -3042,13 +2889,7 @@
         <w:t>a</w:t>
       </w:r>
       <w:r>
-        <w:t xml:space="preserve"> </w:t>
-      </w:r>
-      <w:r>
-        <w:t>SVM</w:t>
-      </w:r>
-      <w:r>
-        <w:t xml:space="preserve"> will do. </w:t>
+        <w:t xml:space="preserve"> SVM will do. </w:t>
       </w:r>
     </w:p>
     <w:p>
@@ -3088,10 +2929,7 @@
         <w:t xml:space="preserve">= </w:t>
       </w:r>
       <w:r>
-        <w:t>0</w:t>
-      </w:r>
-      <w:r>
-        <w:t xml:space="preserve">. </w:t>
+        <w:t xml:space="preserve">0. </w:t>
       </w:r>
     </w:p>
     <w:p>
@@ -3166,13 +3004,7 @@
         <w:t xml:space="preserve">w/ a </w:t>
       </w:r>
       <w:r>
-        <w:t xml:space="preserve">training example </w:t>
-      </w:r>
-      <w:r>
-        <w:t>w/</w:t>
-      </w:r>
-      <w:r>
-        <w:t xml:space="preserve"> a label of y</w:t>
+        <w:t>training example w/ a label of y</w:t>
       </w:r>
       <w:r>
         <w:t xml:space="preserve"> </w:t>
@@ -3214,10 +3046,7 @@
         <w:t xml:space="preserve">= </w:t>
       </w:r>
       <w:r>
-        <w:t>0</w:t>
-      </w:r>
-      <w:r>
-        <w:t xml:space="preserve">, you need is to find a value of </w:t>
+        <w:t xml:space="preserve">0, you need is to find a value of </w:t>
       </w:r>
       <w:r>
         <w:t>ϴ</w:t>
@@ -3266,13 +3095,7 @@
         <w:t>w/</w:t>
       </w:r>
       <w:r>
-        <w:t xml:space="preserve"> an example, </w:t>
-      </w:r>
-      <w:r>
-        <w:t>w/</w:t>
-      </w:r>
-      <w:r>
-        <w:t xml:space="preserve"> label</w:t>
+        <w:t xml:space="preserve"> an example, w/ label</w:t>
       </w:r>
       <w:r>
         <w:t xml:space="preserve"> </w:t>
@@ -3281,13 +3104,7 @@
         <w:t xml:space="preserve">y = </w:t>
       </w:r>
       <w:r>
-        <w:t xml:space="preserve"> </w:t>
-      </w:r>
-      <w:r>
-        <w:t>0</w:t>
-      </w:r>
-      <w:r>
-        <w:t xml:space="preserve">, in order to make sure </w:t>
+        <w:t xml:space="preserve"> 0, in order to make sure </w:t>
       </w:r>
       <w:r>
         <w:t>cost(z)0 = 0</w:t>
@@ -3387,16 +3204,7 @@
         <w:t xml:space="preserve">cost(z)1 = 0, </w:t>
       </w:r>
       <w:r>
-        <w:t>0</w:t>
-      </w:r>
-      <w:r>
-        <w:t xml:space="preserve">, what we're left </w:t>
-      </w:r>
-      <w:r>
-        <w:t>w/</w:t>
-      </w:r>
-      <w:r>
-        <w:t xml:space="preserve"> is the </w:t>
+        <w:t xml:space="preserve">0, what we're left w/ is the </w:t>
       </w:r>
       <w:r>
         <w:t>following optimization problem:</w:t>
@@ -3421,10 +3229,7 @@
         <w:t xml:space="preserve"> (</w:t>
       </w:r>
       <w:r>
-        <w:t>b/c</w:t>
-      </w:r>
-      <w:r>
-        <w:t xml:space="preserve"> we're going to choose parameters so </w:t>
+        <w:t xml:space="preserve">b/c we're going to choose parameters so </w:t>
       </w:r>
       <w:r>
         <w:t>it’s</w:t>
@@ -3436,10 +3241,7 @@
         <w:t>=</w:t>
       </w:r>
       <w:r>
-        <w:t xml:space="preserve"> </w:t>
-      </w:r>
-      <w:r>
-        <w:t>0</w:t>
+        <w:t xml:space="preserve"> 0</w:t>
       </w:r>
       <w:r>
         <w:t>) + 1/2*cost(z)0</w:t>
@@ -3488,13 +3290,7 @@
         <w:t xml:space="preserve"> </w:t>
       </w:r>
       <w:r>
-        <w:t xml:space="preserve">if y = 1 and </w:t>
-      </w:r>
-      <w:r>
-        <w:t>ϴ(t)*x</w:t>
-      </w:r>
-      <w:r>
-        <w:t xml:space="preserve"> &lt;= -1 when y = 0</w:t>
+        <w:t>if y = 1 and ϴ(t)*x &lt;= -1 when y = 0</w:t>
       </w:r>
     </w:p>
     <w:p>
@@ -3600,19 +3396,7 @@
         <w:t>I</w:t>
       </w:r>
       <w:r>
-        <w:t xml:space="preserve">f you look at a data set this </w:t>
-      </w:r>
-      <w:r>
-        <w:t>w/</w:t>
-      </w:r>
-      <w:r>
-        <w:t xml:space="preserve"> positive </w:t>
-      </w:r>
-      <w:r>
-        <w:t>+</w:t>
-      </w:r>
-      <w:r>
-        <w:t xml:space="preserve"> negative examples</w:t>
+        <w:t>f you look at a data set this w/ positive + negative examples</w:t>
       </w:r>
       <w:r>
         <w:t xml:space="preserve"> that</w:t>
@@ -3644,10 +3428,7 @@
         <w:pStyle w:val="ListBullet"/>
       </w:pPr>
       <w:r>
-        <w:t>SVM</w:t>
-      </w:r>
-      <w:r>
-        <w:t xml:space="preserve">s will instead choose </w:t>
+        <w:t xml:space="preserve">SVMs will instead choose </w:t>
       </w:r>
       <w:r>
         <w:t>the</w:t>
@@ -3761,13 +3542,7 @@
         <w:t>the</w:t>
       </w:r>
       <w:r>
-        <w:t xml:space="preserve"> training examples, whereas the magenta </w:t>
-      </w:r>
-      <w:r>
-        <w:t>+</w:t>
-      </w:r>
-      <w:r>
-        <w:t xml:space="preserve"> the green lines they come awfully close to the</w:t>
+        <w:t xml:space="preserve"> training examples, whereas the magenta + the green lines they come awfully close to the</w:t>
       </w:r>
       <w:r>
         <w:t>m</w:t>
@@ -3837,18 +3612,12 @@
         <w:rPr>
           <w:b/>
         </w:rPr>
-        <w:t xml:space="preserve">margin of the </w:t>
+        <w:t>margin of the SVM</w:t>
       </w:r>
       <w:r>
         <w:rPr>
           <w:b/>
         </w:rPr>
-        <w:t>SVM</w:t>
-      </w:r>
-      <w:r>
-        <w:rPr>
-          <w:b/>
-        </w:rPr>
         <w:t xml:space="preserve"> </w:t>
       </w:r>
       <w:r>
@@ -3864,16 +3633,7 @@
         <w:t xml:space="preserve">s the SVM a certain robustness </w:t>
       </w:r>
       <w:r>
-        <w:t>b/c</w:t>
-      </w:r>
-      <w:r>
-        <w:t xml:space="preserve"> it tries to separate the data </w:t>
-      </w:r>
-      <w:r>
-        <w:t>w/</w:t>
-      </w:r>
-      <w:r>
-        <w:t xml:space="preserve"> </w:t>
+        <w:t xml:space="preserve">b/c it tries to separate the data w/ </w:t>
       </w:r>
       <w:r>
         <w:rPr>
@@ -3890,10 +3650,7 @@
         <w:t xml:space="preserve">The </w:t>
       </w:r>
       <w:r>
-        <w:t>SVM</w:t>
-      </w:r>
-      <w:r>
-        <w:t xml:space="preserve"> is sometimes also c</w:t>
+        <w:t>SVM is sometimes also c</w:t>
       </w:r>
       <w:r>
         <w:t xml:space="preserve">alled a large margin classifier, which </w:t>
@@ -4090,13 +3847,7 @@
         <w:t>a</w:t>
       </w:r>
       <w:r>
-        <w:t xml:space="preserve"> decision boundary that separate the positive </w:t>
-      </w:r>
-      <w:r>
-        <w:t>+</w:t>
-      </w:r>
-      <w:r>
-        <w:t xml:space="preserve"> negative examples on large margin. </w:t>
+        <w:t xml:space="preserve"> decision boundary that separate the positive + negative examples on large margin. </w:t>
       </w:r>
     </w:p>
     <w:p>
@@ -4311,13 +4062,7 @@
         <w:t xml:space="preserve">you’d </w:t>
       </w:r>
       <w:r>
-        <w:t xml:space="preserve">still end up </w:t>
-      </w:r>
-      <w:r>
-        <w:t>w/</w:t>
-      </w:r>
-      <w:r>
-        <w:t xml:space="preserve"> </w:t>
+        <w:t xml:space="preserve">still end up w/ </w:t>
       </w:r>
       <w:r>
         <w:t>the</w:t>
@@ -4506,13 +4251,7 @@
         <w:t xml:space="preserve"> </w:t>
       </w:r>
       <w:r>
-        <w:t xml:space="preserve">is very small that you end up </w:t>
-      </w:r>
-      <w:r>
-        <w:t>w/</w:t>
-      </w:r>
-      <w:r>
-        <w:t xml:space="preserve"> things like </w:t>
+        <w:t xml:space="preserve">is very small that you end up w/ things like </w:t>
       </w:r>
       <w:r>
         <w:t>the</w:t>
@@ -4541,13 +4280,7 @@
         <w:t xml:space="preserve">BUT, </w:t>
       </w:r>
       <w:r>
-        <w:t xml:space="preserve">in practice when applying </w:t>
-      </w:r>
-      <w:r>
-        <w:t>SVM</w:t>
-      </w:r>
-      <w:r>
-        <w:t xml:space="preserve">s, when C is not very large like that, it can do a better job ignoring the few outliers </w:t>
+        <w:t xml:space="preserve">in practice when applying SVMs, when C is not very large like that, it can do a better job ignoring the few outliers </w:t>
       </w:r>
       <w:r>
         <w:t>+</w:t>
@@ -4569,8 +4302,6 @@
           <w:u w:val="single"/>
         </w:rPr>
       </w:pPr>
-      <w:bookmarkStart w:id="0" w:name="_GoBack"/>
-      <w:bookmarkEnd w:id="0"/>
     </w:p>
     <w:p>
       <w:pPr>
@@ -4621,6 +4352,3335 @@
           <w:u w:val="single"/>
         </w:rPr>
       </w:pPr>
+    </w:p>
+    <w:p>
+      <w:pPr>
+        <w:pStyle w:val="ListBullet"/>
+      </w:pPr>
+      <w:r>
+        <w:t xml:space="preserve">Reminder of a couple of properties of </w:t>
+      </w:r>
+      <w:r>
+        <w:rPr>
+          <w:b/>
+        </w:rPr>
+        <w:t>vector inner products</w:t>
+      </w:r>
+      <w:r>
+        <w:t xml:space="preserve"> </w:t>
+      </w:r>
+    </w:p>
+    <w:p>
+      <w:pPr>
+        <w:pStyle w:val="ListBullet"/>
+        <w:tabs>
+          <w:tab w:val="clear" w:pos="360"/>
+          <w:tab w:val="num" w:pos="720"/>
+        </w:tabs>
+        <w:ind w:left="720"/>
+      </w:pPr>
+      <w:r>
+        <w:t>Have 2</w:t>
+      </w:r>
+      <w:r>
+        <w:t xml:space="preserve"> vectors U + V</w:t>
+      </w:r>
+      <w:r>
+        <w:t>, two</w:t>
+      </w:r>
+      <w:r>
+        <w:t xml:space="preserve"> </w:t>
+      </w:r>
+      <w:r>
+        <w:t>2-</w:t>
+      </w:r>
+      <w:r>
+        <w:t xml:space="preserve">dimensional vectors. </w:t>
+      </w:r>
+    </w:p>
+    <w:p>
+      <w:pPr>
+        <w:pStyle w:val="ListBullet"/>
+        <w:tabs>
+          <w:tab w:val="clear" w:pos="360"/>
+          <w:tab w:val="num" w:pos="720"/>
+        </w:tabs>
+        <w:ind w:left="720"/>
+      </w:pPr>
+      <w:r>
+        <w:t>U</w:t>
+      </w:r>
+      <w:r>
+        <w:t>(t)*</w:t>
+      </w:r>
+      <w:r>
+        <w:t xml:space="preserve">V </w:t>
+      </w:r>
+      <w:r>
+        <w:t xml:space="preserve">= </w:t>
+      </w:r>
+      <w:r>
+        <w:t xml:space="preserve">the </w:t>
+      </w:r>
+      <w:r>
+        <w:rPr>
+          <w:b/>
+        </w:rPr>
+        <w:t xml:space="preserve">inner product </w:t>
+      </w:r>
+      <w:r>
+        <w:t xml:space="preserve">between the vectors U + V. </w:t>
+      </w:r>
+    </w:p>
+    <w:p>
+      <w:pPr>
+        <w:pStyle w:val="ListBullet"/>
+        <w:tabs>
+          <w:tab w:val="clear" w:pos="360"/>
+          <w:tab w:val="num" w:pos="720"/>
+        </w:tabs>
+        <w:ind w:left="720"/>
+      </w:pPr>
+      <w:r>
+        <w:t>U</w:t>
+      </w:r>
+      <w:r>
+        <w:t xml:space="preserve"> a </w:t>
+      </w:r>
+      <w:r>
+        <w:t>2D vector, so we</w:t>
+      </w:r>
+      <w:r>
+        <w:t xml:space="preserve"> can plot it</w:t>
+      </w:r>
+    </w:p>
+    <w:p>
+      <w:pPr>
+        <w:pStyle w:val="ListBullet"/>
+        <w:numPr>
+          <w:ilvl w:val="0"/>
+          <w:numId w:val="0"/>
+        </w:numPr>
+        <w:ind w:left="2520" w:firstLine="360"/>
+      </w:pPr>
+      <w:r>
+        <w:rPr>
+          <w:noProof/>
+        </w:rPr>
+        <w:drawing>
+          <wp:inline distT="0" distB="0" distL="0" distR="0" wp14:anchorId="126703D0" wp14:editId="60B848E3">
+            <wp:extent cx="1721451" cy="1040996"/>
+            <wp:effectExtent l="0" t="0" r="0" b="6985"/>
+            <wp:docPr id="4" name="Picture 4"/>
+            <wp:cNvGraphicFramePr>
+              <a:graphicFrameLocks xmlns:a="http://schemas.openxmlformats.org/drawingml/2006/main" noChangeAspect="1"/>
+            </wp:cNvGraphicFramePr>
+            <a:graphic xmlns:a="http://schemas.openxmlformats.org/drawingml/2006/main">
+              <a:graphicData uri="http://schemas.openxmlformats.org/drawingml/2006/picture">
+                <pic:pic xmlns:pic="http://schemas.openxmlformats.org/drawingml/2006/picture">
+                  <pic:nvPicPr>
+                    <pic:cNvPr id="1" name=""/>
+                    <pic:cNvPicPr/>
+                  </pic:nvPicPr>
+                  <pic:blipFill>
+                    <a:blip r:embed="rId36"/>
+                    <a:stretch>
+                      <a:fillRect/>
+                    </a:stretch>
+                  </pic:blipFill>
+                  <pic:spPr>
+                    <a:xfrm>
+                      <a:off x="0" y="0"/>
+                      <a:ext cx="1738750" cy="1051457"/>
+                    </a:xfrm>
+                    <a:prstGeom prst="rect">
+                      <a:avLst/>
+                    </a:prstGeom>
+                  </pic:spPr>
+                </pic:pic>
+              </a:graphicData>
+            </a:graphic>
+          </wp:inline>
+        </w:drawing>
+      </w:r>
+    </w:p>
+    <w:p>
+      <w:pPr>
+        <w:pStyle w:val="ListBullet"/>
+        <w:tabs>
+          <w:tab w:val="clear" w:pos="360"/>
+          <w:tab w:val="num" w:pos="720"/>
+        </w:tabs>
+        <w:ind w:left="720"/>
+      </w:pPr>
+      <w:r>
+        <w:t>1</w:t>
+      </w:r>
+      <w:r>
+        <w:t xml:space="preserve"> quantity that will be nice to have is the </w:t>
+      </w:r>
+      <w:r>
+        <w:rPr>
+          <w:b/>
+        </w:rPr>
+        <w:t>norm of the vector U</w:t>
+      </w:r>
+      <w:r>
+        <w:rPr>
+          <w:b/>
+        </w:rPr>
+        <w:t xml:space="preserve"> </w:t>
+      </w:r>
+      <w:r>
+        <w:rPr>
+          <w:b/>
+        </w:rPr>
+        <w:sym w:font="Wingdings" w:char="F0E0"/>
+      </w:r>
+      <w:r>
+        <w:rPr>
+          <w:b/>
+        </w:rPr>
+        <w:t xml:space="preserve"> </w:t>
+      </w:r>
+      <w:r>
+        <w:rPr>
+          <w:b/>
+        </w:rPr>
+        <w:t>||U||</w:t>
+      </w:r>
+      <w:r>
+        <w:rPr>
+          <w:b/>
+        </w:rPr>
+        <w:t xml:space="preserve">, </w:t>
+      </w:r>
+      <w:r>
+        <w:t xml:space="preserve">or the </w:t>
+      </w:r>
+      <w:r>
+        <w:rPr>
+          <w:b/>
+        </w:rPr>
+        <w:t>Euclidean length</w:t>
+      </w:r>
+      <w:r>
+        <w:t xml:space="preserve"> of the vector U, which derives from the Pythagorean theorem </w:t>
+      </w:r>
+      <w:r>
+        <w:t>for a real number U</w:t>
+      </w:r>
+    </w:p>
+    <w:p>
+      <w:pPr>
+        <w:pStyle w:val="ListBullet"/>
+        <w:numPr>
+          <w:ilvl w:val="0"/>
+          <w:numId w:val="0"/>
+        </w:numPr>
+        <w:ind w:left="1800" w:firstLine="360"/>
+      </w:pPr>
+      <w:r>
+        <w:rPr>
+          <w:noProof/>
+        </w:rPr>
+        <w:drawing>
+          <wp:inline distT="0" distB="0" distL="0" distR="0" wp14:anchorId="33C29F9B" wp14:editId="6BF68B46">
+            <wp:extent cx="2571750" cy="657225"/>
+            <wp:effectExtent l="0" t="0" r="0" b="9525"/>
+            <wp:docPr id="25" name="Picture 25"/>
+            <wp:cNvGraphicFramePr>
+              <a:graphicFrameLocks xmlns:a="http://schemas.openxmlformats.org/drawingml/2006/main" noChangeAspect="1"/>
+            </wp:cNvGraphicFramePr>
+            <a:graphic xmlns:a="http://schemas.openxmlformats.org/drawingml/2006/main">
+              <a:graphicData uri="http://schemas.openxmlformats.org/drawingml/2006/picture">
+                <pic:pic xmlns:pic="http://schemas.openxmlformats.org/drawingml/2006/picture">
+                  <pic:nvPicPr>
+                    <pic:cNvPr id="1" name=""/>
+                    <pic:cNvPicPr/>
+                  </pic:nvPicPr>
+                  <pic:blipFill>
+                    <a:blip r:embed="rId37"/>
+                    <a:stretch>
+                      <a:fillRect/>
+                    </a:stretch>
+                  </pic:blipFill>
+                  <pic:spPr>
+                    <a:xfrm>
+                      <a:off x="0" y="0"/>
+                      <a:ext cx="2571750" cy="657225"/>
+                    </a:xfrm>
+                    <a:prstGeom prst="rect">
+                      <a:avLst/>
+                    </a:prstGeom>
+                  </pic:spPr>
+                </pic:pic>
+              </a:graphicData>
+            </a:graphic>
+          </wp:inline>
+        </w:drawing>
+      </w:r>
+    </w:p>
+    <w:p>
+      <w:pPr>
+        <w:pStyle w:val="ListBullet"/>
+        <w:tabs>
+          <w:tab w:val="clear" w:pos="360"/>
+          <w:tab w:val="num" w:pos="720"/>
+        </w:tabs>
+        <w:ind w:left="720"/>
+      </w:pPr>
+      <w:r>
+        <w:t>This gives the</w:t>
+      </w:r>
+      <w:r>
+        <w:t xml:space="preserve"> length of this </w:t>
+      </w:r>
+      <w:r>
+        <w:t>vector/</w:t>
+      </w:r>
+      <w:r>
+        <w:t xml:space="preserve">arrow </w:t>
+      </w:r>
+      <w:r>
+        <w:t>on the plot</w:t>
+      </w:r>
+      <w:r>
+        <w:t xml:space="preserve"> = the norm of U</w:t>
+      </w:r>
+    </w:p>
+    <w:p>
+      <w:pPr>
+        <w:pStyle w:val="ListBullet"/>
+        <w:tabs>
+          <w:tab w:val="clear" w:pos="360"/>
+          <w:tab w:val="num" w:pos="720"/>
+        </w:tabs>
+        <w:ind w:left="720"/>
+      </w:pPr>
+      <w:r>
+        <w:t>Look</w:t>
+      </w:r>
+      <w:r>
+        <w:t xml:space="preserve"> a</w:t>
+      </w:r>
+      <w:r>
+        <w:t xml:space="preserve">t the vector V, some </w:t>
+      </w:r>
+      <w:r>
+        <w:t xml:space="preserve">other vector </w:t>
+      </w:r>
+    </w:p>
+    <w:p>
+      <w:pPr>
+        <w:pStyle w:val="ListBullet"/>
+        <w:numPr>
+          <w:ilvl w:val="0"/>
+          <w:numId w:val="0"/>
+        </w:numPr>
+        <w:ind w:left="1440" w:firstLine="720"/>
+      </w:pPr>
+      <w:r>
+        <w:rPr>
+          <w:noProof/>
+        </w:rPr>
+        <w:drawing>
+          <wp:inline distT="0" distB="0" distL="0" distR="0" wp14:anchorId="30CFACF8" wp14:editId="0B07F4F4">
+            <wp:extent cx="2445231" cy="1530867"/>
+            <wp:effectExtent l="0" t="0" r="0" b="0"/>
+            <wp:docPr id="35" name="Picture 35"/>
+            <wp:cNvGraphicFramePr>
+              <a:graphicFrameLocks xmlns:a="http://schemas.openxmlformats.org/drawingml/2006/main" noChangeAspect="1"/>
+            </wp:cNvGraphicFramePr>
+            <a:graphic xmlns:a="http://schemas.openxmlformats.org/drawingml/2006/main">
+              <a:graphicData uri="http://schemas.openxmlformats.org/drawingml/2006/picture">
+                <pic:pic xmlns:pic="http://schemas.openxmlformats.org/drawingml/2006/picture">
+                  <pic:nvPicPr>
+                    <pic:cNvPr id="1" name=""/>
+                    <pic:cNvPicPr/>
+                  </pic:nvPicPr>
+                  <pic:blipFill>
+                    <a:blip r:embed="rId38"/>
+                    <a:stretch>
+                      <a:fillRect/>
+                    </a:stretch>
+                  </pic:blipFill>
+                  <pic:spPr>
+                    <a:xfrm>
+                      <a:off x="0" y="0"/>
+                      <a:ext cx="2460803" cy="1540616"/>
+                    </a:xfrm>
+                    <a:prstGeom prst="rect">
+                      <a:avLst/>
+                    </a:prstGeom>
+                  </pic:spPr>
+                </pic:pic>
+              </a:graphicData>
+            </a:graphic>
+          </wp:inline>
+        </w:drawing>
+      </w:r>
+    </w:p>
+    <w:p>
+      <w:pPr>
+        <w:pStyle w:val="ListBullet"/>
+        <w:tabs>
+          <w:tab w:val="clear" w:pos="360"/>
+          <w:tab w:val="num" w:pos="720"/>
+        </w:tabs>
+        <w:ind w:left="720"/>
+      </w:pPr>
+      <w:r>
+        <w:t>Now compute the inner product between U + V</w:t>
+      </w:r>
+    </w:p>
+    <w:p>
+      <w:pPr>
+        <w:pStyle w:val="ListBullet"/>
+        <w:tabs>
+          <w:tab w:val="clear" w:pos="360"/>
+          <w:tab w:val="num" w:pos="1080"/>
+        </w:tabs>
+        <w:ind w:left="1080"/>
+      </w:pPr>
+      <w:r>
+        <w:t xml:space="preserve">Take </w:t>
+      </w:r>
+      <w:r>
+        <w:t xml:space="preserve">V + </w:t>
+      </w:r>
+      <w:r>
+        <w:rPr>
+          <w:i/>
+        </w:rPr>
+        <w:t>project it down</w:t>
+      </w:r>
+      <w:r>
+        <w:t xml:space="preserve"> onto U</w:t>
+      </w:r>
+      <w:r>
+        <w:t xml:space="preserve"> =</w:t>
+      </w:r>
+      <w:r>
+        <w:t xml:space="preserve"> take a </w:t>
+      </w:r>
+      <w:r>
+        <w:rPr>
+          <w:b/>
+        </w:rPr>
+        <w:t>orthogonal projection</w:t>
+      </w:r>
+      <w:r>
+        <w:t>/90</w:t>
+      </w:r>
+      <w:r>
+        <w:rPr>
+          <w:b/>
+        </w:rPr>
+        <w:t>-</w:t>
+      </w:r>
+      <w:r>
+        <w:t xml:space="preserve">degree projection onto U </w:t>
+      </w:r>
+    </w:p>
+    <w:p>
+      <w:pPr>
+        <w:pStyle w:val="ListBullet"/>
+        <w:numPr>
+          <w:ilvl w:val="0"/>
+          <w:numId w:val="0"/>
+        </w:numPr>
+        <w:ind w:left="1800" w:firstLine="360"/>
+      </w:pPr>
+      <w:r>
+        <w:rPr>
+          <w:noProof/>
+        </w:rPr>
+        <w:drawing>
+          <wp:inline distT="0" distB="0" distL="0" distR="0" wp14:anchorId="02D6038D" wp14:editId="71BA41F7">
+            <wp:extent cx="2485360" cy="1406942"/>
+            <wp:effectExtent l="0" t="0" r="0" b="3175"/>
+            <wp:docPr id="36" name="Picture 36"/>
+            <wp:cNvGraphicFramePr>
+              <a:graphicFrameLocks xmlns:a="http://schemas.openxmlformats.org/drawingml/2006/main" noChangeAspect="1"/>
+            </wp:cNvGraphicFramePr>
+            <a:graphic xmlns:a="http://schemas.openxmlformats.org/drawingml/2006/main">
+              <a:graphicData uri="http://schemas.openxmlformats.org/drawingml/2006/picture">
+                <pic:pic xmlns:pic="http://schemas.openxmlformats.org/drawingml/2006/picture">
+                  <pic:nvPicPr>
+                    <pic:cNvPr id="1" name=""/>
+                    <pic:cNvPicPr/>
+                  </pic:nvPicPr>
+                  <pic:blipFill>
+                    <a:blip r:embed="rId39"/>
+                    <a:stretch>
+                      <a:fillRect/>
+                    </a:stretch>
+                  </pic:blipFill>
+                  <pic:spPr>
+                    <a:xfrm>
+                      <a:off x="0" y="0"/>
+                      <a:ext cx="2497178" cy="1413632"/>
+                    </a:xfrm>
+                    <a:prstGeom prst="rect">
+                      <a:avLst/>
+                    </a:prstGeom>
+                  </pic:spPr>
+                </pic:pic>
+              </a:graphicData>
+            </a:graphic>
+          </wp:inline>
+        </w:drawing>
+      </w:r>
+    </w:p>
+    <w:p>
+      <w:pPr>
+        <w:pStyle w:val="ListBullet"/>
+        <w:tabs>
+          <w:tab w:val="clear" w:pos="360"/>
+          <w:tab w:val="num" w:pos="1080"/>
+        </w:tabs>
+        <w:ind w:left="1080"/>
+      </w:pPr>
+      <w:r>
+        <w:t xml:space="preserve">Measure </w:t>
+      </w:r>
+      <w:r>
+        <w:t xml:space="preserve">length of </w:t>
+      </w:r>
+      <w:r>
+        <w:t>the red line, P, which is</w:t>
+      </w:r>
+      <w:r>
+        <w:t xml:space="preserve"> the </w:t>
+      </w:r>
+      <w:r>
+        <w:rPr>
+          <w:b/>
+        </w:rPr>
+        <w:t>magnitude of the projection of the vector V onto the vector U.</w:t>
+      </w:r>
+      <w:r>
+        <w:t xml:space="preserve"> </w:t>
+      </w:r>
+    </w:p>
+    <w:p>
+      <w:pPr>
+        <w:pStyle w:val="ListBullet"/>
+        <w:tabs>
+          <w:tab w:val="clear" w:pos="360"/>
+          <w:tab w:val="num" w:pos="1080"/>
+        </w:tabs>
+        <w:ind w:left="1080"/>
+      </w:pPr>
+      <w:r>
+        <w:t>It’</w:t>
+      </w:r>
+      <w:r>
+        <w:t xml:space="preserve">s possible to show that </w:t>
+      </w:r>
+      <w:r>
+        <w:rPr>
+          <w:b/>
+        </w:rPr>
+        <w:t xml:space="preserve">U(t)*V </w:t>
+      </w:r>
+      <w:r>
+        <w:rPr>
+          <w:b/>
+        </w:rPr>
+        <w:t xml:space="preserve">is going to be </w:t>
+      </w:r>
+      <w:r>
+        <w:rPr>
+          <w:b/>
+        </w:rPr>
+        <w:t xml:space="preserve">= </w:t>
+      </w:r>
+      <w:r>
+        <w:rPr>
+          <w:b/>
+        </w:rPr>
+        <w:t xml:space="preserve">P </w:t>
+      </w:r>
+      <w:r>
+        <w:rPr>
+          <w:b/>
+        </w:rPr>
+        <w:t>* ||U||</w:t>
+      </w:r>
+      <w:r>
+        <w:t xml:space="preserve"> </w:t>
+      </w:r>
+    </w:p>
+    <w:p>
+      <w:pPr>
+        <w:pStyle w:val="ListBullet"/>
+        <w:tabs>
+          <w:tab w:val="clear" w:pos="360"/>
+          <w:tab w:val="num" w:pos="1080"/>
+        </w:tabs>
+        <w:ind w:left="1080"/>
+      </w:pPr>
+      <w:r>
+        <w:lastRenderedPageBreak/>
+        <w:t>This</w:t>
+      </w:r>
+      <w:r>
+        <w:t xml:space="preserve"> is </w:t>
+      </w:r>
+      <w:r>
+        <w:t>1</w:t>
+      </w:r>
+      <w:r>
+        <w:t xml:space="preserve"> way to compute the inner product</w:t>
+      </w:r>
+    </w:p>
+    <w:p>
+      <w:pPr>
+        <w:pStyle w:val="ListBullet"/>
+        <w:tabs>
+          <w:tab w:val="clear" w:pos="360"/>
+          <w:tab w:val="num" w:pos="1080"/>
+        </w:tabs>
+        <w:ind w:left="1080"/>
+      </w:pPr>
+      <w:r>
+        <w:t xml:space="preserve">If </w:t>
+      </w:r>
+      <w:r>
+        <w:t xml:space="preserve">you actually do the geometry figure out what P </w:t>
+      </w:r>
+      <w:r>
+        <w:t xml:space="preserve">+ the norm of U is, it </w:t>
+      </w:r>
+      <w:r>
+        <w:t>should give you the same answer as the other</w:t>
+      </w:r>
+      <w:r>
+        <w:t xml:space="preserve"> way of computing unit product, U(t)*V</w:t>
+      </w:r>
+    </w:p>
+    <w:p>
+      <w:pPr>
+        <w:pStyle w:val="ListBullet"/>
+        <w:tabs>
+          <w:tab w:val="clear" w:pos="360"/>
+          <w:tab w:val="num" w:pos="1440"/>
+        </w:tabs>
+        <w:ind w:left="1440"/>
+        <w:rPr>
+          <w:i/>
+        </w:rPr>
+      </w:pPr>
+      <w:r>
+        <w:rPr>
+          <w:i/>
+        </w:rPr>
+        <w:t>****</w:t>
+      </w:r>
+      <w:r>
+        <w:rPr>
+          <w:i/>
+        </w:rPr>
+        <w:t>||U</w:t>
+      </w:r>
+      <w:r>
+        <w:rPr>
+          <w:i/>
+        </w:rPr>
+        <w:t>|| and P are both real numbers</w:t>
+      </w:r>
+    </w:p>
+    <w:p>
+      <w:pPr>
+        <w:pStyle w:val="ListBullet"/>
+        <w:numPr>
+          <w:ilvl w:val="0"/>
+          <w:numId w:val="0"/>
+        </w:numPr>
+        <w:ind w:left="2160" w:firstLine="360"/>
+      </w:pPr>
+      <w:r>
+        <w:rPr>
+          <w:noProof/>
+        </w:rPr>
+        <w:drawing>
+          <wp:inline distT="0" distB="0" distL="0" distR="0" wp14:anchorId="71C8CDB9" wp14:editId="5D5E6347">
+            <wp:extent cx="2455247" cy="434441"/>
+            <wp:effectExtent l="0" t="0" r="2540" b="3810"/>
+            <wp:docPr id="37" name="Picture 37"/>
+            <wp:cNvGraphicFramePr>
+              <a:graphicFrameLocks xmlns:a="http://schemas.openxmlformats.org/drawingml/2006/main" noChangeAspect="1"/>
+            </wp:cNvGraphicFramePr>
+            <a:graphic xmlns:a="http://schemas.openxmlformats.org/drawingml/2006/main">
+              <a:graphicData uri="http://schemas.openxmlformats.org/drawingml/2006/picture">
+                <pic:pic xmlns:pic="http://schemas.openxmlformats.org/drawingml/2006/picture">
+                  <pic:nvPicPr>
+                    <pic:cNvPr id="1" name=""/>
+                    <pic:cNvPicPr/>
+                  </pic:nvPicPr>
+                  <pic:blipFill>
+                    <a:blip r:embed="rId40"/>
+                    <a:stretch>
+                      <a:fillRect/>
+                    </a:stretch>
+                  </pic:blipFill>
+                  <pic:spPr>
+                    <a:xfrm>
+                      <a:off x="0" y="0"/>
+                      <a:ext cx="2520656" cy="446015"/>
+                    </a:xfrm>
+                    <a:prstGeom prst="rect">
+                      <a:avLst/>
+                    </a:prstGeom>
+                  </pic:spPr>
+                </pic:pic>
+              </a:graphicData>
+            </a:graphic>
+          </wp:inline>
+        </w:drawing>
+      </w:r>
+    </w:p>
+    <w:p>
+      <w:pPr>
+        <w:pStyle w:val="ListBullet"/>
+        <w:numPr>
+          <w:ilvl w:val="0"/>
+          <w:numId w:val="0"/>
+        </w:numPr>
+        <w:ind w:left="2520" w:firstLine="360"/>
+      </w:pPr>
+      <w:r>
+        <w:rPr>
+          <w:noProof/>
+        </w:rPr>
+        <w:drawing>
+          <wp:inline distT="0" distB="0" distL="0" distR="0" wp14:anchorId="2F5205DD" wp14:editId="36143324">
+            <wp:extent cx="1559220" cy="517205"/>
+            <wp:effectExtent l="0" t="0" r="3175" b="0"/>
+            <wp:docPr id="38" name="Picture 38"/>
+            <wp:cNvGraphicFramePr>
+              <a:graphicFrameLocks xmlns:a="http://schemas.openxmlformats.org/drawingml/2006/main" noChangeAspect="1"/>
+            </wp:cNvGraphicFramePr>
+            <a:graphic xmlns:a="http://schemas.openxmlformats.org/drawingml/2006/main">
+              <a:graphicData uri="http://schemas.openxmlformats.org/drawingml/2006/picture">
+                <pic:pic xmlns:pic="http://schemas.openxmlformats.org/drawingml/2006/picture">
+                  <pic:nvPicPr>
+                    <pic:cNvPr id="1" name=""/>
+                    <pic:cNvPicPr/>
+                  </pic:nvPicPr>
+                  <pic:blipFill>
+                    <a:blip r:embed="rId41"/>
+                    <a:stretch>
+                      <a:fillRect/>
+                    </a:stretch>
+                  </pic:blipFill>
+                  <pic:spPr>
+                    <a:xfrm>
+                      <a:off x="0" y="0"/>
+                      <a:ext cx="1569648" cy="520664"/>
+                    </a:xfrm>
+                    <a:prstGeom prst="rect">
+                      <a:avLst/>
+                    </a:prstGeom>
+                  </pic:spPr>
+                </pic:pic>
+              </a:graphicData>
+            </a:graphic>
+          </wp:inline>
+        </w:drawing>
+      </w:r>
+    </w:p>
+    <w:p>
+      <w:pPr>
+        <w:pStyle w:val="ListBullet"/>
+      </w:pPr>
+      <w:r>
+        <w:rPr>
+          <w:b/>
+          <w:i/>
+          <w:u w:val="single"/>
+        </w:rPr>
+        <w:t>NOTE:</w:t>
+      </w:r>
+      <w:r>
+        <w:t xml:space="preserve"> </w:t>
+      </w:r>
+      <w:r>
+        <w:t xml:space="preserve"> U</w:t>
+      </w:r>
+      <w:r>
+        <w:t>(t)</w:t>
+      </w:r>
+      <w:r>
+        <w:t>V is also equal to V</w:t>
+      </w:r>
+      <w:r>
+        <w:t>(t)</w:t>
+      </w:r>
+      <w:r>
+        <w:t>U</w:t>
+      </w:r>
+    </w:p>
+    <w:p>
+      <w:pPr>
+        <w:pStyle w:val="ListBullet"/>
+        <w:tabs>
+          <w:tab w:val="clear" w:pos="360"/>
+          <w:tab w:val="num" w:pos="720"/>
+        </w:tabs>
+        <w:ind w:left="720"/>
+      </w:pPr>
+      <w:r>
+        <w:t>So if you were to do the same process in reverse, instead of projecting V onto</w:t>
+      </w:r>
+      <w:r>
+        <w:t xml:space="preserve"> U, you could project U onto V </w:t>
+      </w:r>
+      <w:r>
+        <w:sym w:font="Wingdings" w:char="F0E8"/>
+      </w:r>
+      <w:r>
+        <w:t xml:space="preserve"> </w:t>
+      </w:r>
+      <w:r>
+        <w:t>do the same process, but w/ the rows of U + V reversed</w:t>
+      </w:r>
+    </w:p>
+    <w:p>
+      <w:pPr>
+        <w:pStyle w:val="ListBullet"/>
+        <w:tabs>
+          <w:tab w:val="clear" w:pos="360"/>
+          <w:tab w:val="num" w:pos="720"/>
+        </w:tabs>
+        <w:ind w:left="720"/>
+      </w:pPr>
+      <w:r>
+        <w:t xml:space="preserve">You </w:t>
+      </w:r>
+      <w:r>
+        <w:t xml:space="preserve">should actually get the same number </w:t>
+      </w:r>
+    </w:p>
+    <w:p>
+      <w:pPr>
+        <w:pStyle w:val="ListBullet"/>
+      </w:pPr>
+      <w:r>
+        <w:t xml:space="preserve">Just </w:t>
+      </w:r>
+      <w:r>
+        <w:t xml:space="preserve">1 last detail, </w:t>
+      </w:r>
+      <w:r>
+        <w:t>for</w:t>
+      </w:r>
+      <w:r>
+        <w:t xml:space="preserve"> the norm of P, </w:t>
+      </w:r>
+      <w:r>
+        <w:t xml:space="preserve">||P||, </w:t>
+      </w:r>
+      <w:r>
+        <w:t xml:space="preserve">P is actually </w:t>
+      </w:r>
+      <w:r>
+        <w:rPr>
+          <w:b/>
+        </w:rPr>
+        <w:t>signed</w:t>
+      </w:r>
+      <w:r>
+        <w:t xml:space="preserve"> </w:t>
+      </w:r>
+      <w:r>
+        <w:t>(</w:t>
+      </w:r>
+      <w:r>
+        <w:t xml:space="preserve">can </w:t>
+      </w:r>
+      <w:r>
+        <w:t>be positive OR negative)</w:t>
+      </w:r>
+    </w:p>
+    <w:p>
+      <w:pPr>
+        <w:pStyle w:val="ListBullet"/>
+      </w:pPr>
+      <w:r>
+        <w:t>If</w:t>
+      </w:r>
+      <w:r>
+        <w:t xml:space="preserve"> U is a </w:t>
+      </w:r>
+      <w:r>
+        <w:t xml:space="preserve">positive </w:t>
+      </w:r>
+      <w:r>
+        <w:t xml:space="preserve">vector </w:t>
+      </w:r>
+      <w:r>
+        <w:t>+</w:t>
+      </w:r>
+      <w:r>
+        <w:t xml:space="preserve"> V is a</w:t>
+      </w:r>
+      <w:r>
+        <w:t xml:space="preserve"> negative</w:t>
+      </w:r>
+      <w:r>
+        <w:t xml:space="preserve"> vector</w:t>
+      </w:r>
+      <w:r>
+        <w:t>:</w:t>
+      </w:r>
+    </w:p>
+    <w:p>
+      <w:pPr>
+        <w:pStyle w:val="ListBullet"/>
+        <w:numPr>
+          <w:ilvl w:val="0"/>
+          <w:numId w:val="0"/>
+        </w:numPr>
+        <w:ind w:left="2160" w:firstLine="720"/>
+      </w:pPr>
+      <w:r>
+        <w:rPr>
+          <w:noProof/>
+        </w:rPr>
+        <w:drawing>
+          <wp:inline distT="0" distB="0" distL="0" distR="0" wp14:anchorId="74068807" wp14:editId="409E5D2E">
+            <wp:extent cx="1882857" cy="652040"/>
+            <wp:effectExtent l="0" t="0" r="3175" b="0"/>
+            <wp:docPr id="39" name="Picture 39"/>
+            <wp:cNvGraphicFramePr>
+              <a:graphicFrameLocks xmlns:a="http://schemas.openxmlformats.org/drawingml/2006/main" noChangeAspect="1"/>
+            </wp:cNvGraphicFramePr>
+            <a:graphic xmlns:a="http://schemas.openxmlformats.org/drawingml/2006/main">
+              <a:graphicData uri="http://schemas.openxmlformats.org/drawingml/2006/picture">
+                <pic:pic xmlns:pic="http://schemas.openxmlformats.org/drawingml/2006/picture">
+                  <pic:nvPicPr>
+                    <pic:cNvPr id="1" name=""/>
+                    <pic:cNvPicPr/>
+                  </pic:nvPicPr>
+                  <pic:blipFill>
+                    <a:blip r:embed="rId42"/>
+                    <a:stretch>
+                      <a:fillRect/>
+                    </a:stretch>
+                  </pic:blipFill>
+                  <pic:spPr>
+                    <a:xfrm>
+                      <a:off x="0" y="0"/>
+                      <a:ext cx="1914505" cy="663000"/>
+                    </a:xfrm>
+                    <a:prstGeom prst="rect">
+                      <a:avLst/>
+                    </a:prstGeom>
+                  </pic:spPr>
+                </pic:pic>
+              </a:graphicData>
+            </a:graphic>
+          </wp:inline>
+        </w:drawing>
+      </w:r>
+      <w:r>
+        <w:t xml:space="preserve"> </w:t>
+      </w:r>
+    </w:p>
+    <w:p>
+      <w:pPr>
+        <w:pStyle w:val="ListBullet"/>
+        <w:tabs>
+          <w:tab w:val="clear" w:pos="360"/>
+          <w:tab w:val="num" w:pos="720"/>
+        </w:tabs>
+        <w:ind w:left="720"/>
+      </w:pPr>
+      <w:r>
+        <w:t xml:space="preserve">And </w:t>
+      </w:r>
+      <w:r>
+        <w:t xml:space="preserve">if the angle between U + V is </w:t>
+      </w:r>
+      <w:r>
+        <w:t>&gt; 90</w:t>
+      </w:r>
+      <w:r>
+        <w:t>, t</w:t>
+      </w:r>
+      <w:r>
+        <w:t xml:space="preserve">hen if I project V onto U, </w:t>
+      </w:r>
+      <w:r>
+        <w:t>we</w:t>
+      </w:r>
+      <w:r>
+        <w:t xml:space="preserve"> get </w:t>
+      </w:r>
+      <w:r>
+        <w:t xml:space="preserve">this a </w:t>
+      </w:r>
+      <w:r>
+        <w:t>projection</w:t>
+      </w:r>
+      <w:r>
+        <w:t>, P:</w:t>
+      </w:r>
+    </w:p>
+    <w:p>
+      <w:pPr>
+        <w:pStyle w:val="ListBullet"/>
+        <w:numPr>
+          <w:ilvl w:val="0"/>
+          <w:numId w:val="0"/>
+        </w:numPr>
+        <w:ind w:left="1440" w:firstLine="720"/>
+      </w:pPr>
+      <w:r>
+        <w:rPr>
+          <w:noProof/>
+        </w:rPr>
+        <w:drawing>
+          <wp:inline distT="0" distB="0" distL="0" distR="0" wp14:anchorId="296F0EA2" wp14:editId="4B2E8349">
+            <wp:extent cx="2733675" cy="946586"/>
+            <wp:effectExtent l="0" t="0" r="0" b="6350"/>
+            <wp:docPr id="40" name="Picture 40"/>
+            <wp:cNvGraphicFramePr>
+              <a:graphicFrameLocks xmlns:a="http://schemas.openxmlformats.org/drawingml/2006/main" noChangeAspect="1"/>
+            </wp:cNvGraphicFramePr>
+            <a:graphic xmlns:a="http://schemas.openxmlformats.org/drawingml/2006/main">
+              <a:graphicData uri="http://schemas.openxmlformats.org/drawingml/2006/picture">
+                <pic:pic xmlns:pic="http://schemas.openxmlformats.org/drawingml/2006/picture">
+                  <pic:nvPicPr>
+                    <pic:cNvPr id="1" name=""/>
+                    <pic:cNvPicPr/>
+                  </pic:nvPicPr>
+                  <pic:blipFill>
+                    <a:blip r:embed="rId43"/>
+                    <a:stretch>
+                      <a:fillRect/>
+                    </a:stretch>
+                  </pic:blipFill>
+                  <pic:spPr>
+                    <a:xfrm>
+                      <a:off x="0" y="0"/>
+                      <a:ext cx="2746411" cy="950996"/>
+                    </a:xfrm>
+                    <a:prstGeom prst="rect">
+                      <a:avLst/>
+                    </a:prstGeom>
+                  </pic:spPr>
+                </pic:pic>
+              </a:graphicData>
+            </a:graphic>
+          </wp:inline>
+        </w:drawing>
+      </w:r>
+    </w:p>
+    <w:p>
+      <w:pPr>
+        <w:pStyle w:val="ListBullet"/>
+        <w:tabs>
+          <w:tab w:val="clear" w:pos="360"/>
+          <w:tab w:val="num" w:pos="720"/>
+        </w:tabs>
+        <w:ind w:left="720"/>
+      </w:pPr>
+      <w:r>
+        <w:t>I</w:t>
+      </w:r>
+      <w:r>
+        <w:t>n this case,</w:t>
+      </w:r>
+      <w:r>
+        <w:t xml:space="preserve"> we</w:t>
+      </w:r>
+      <w:r>
+        <w:t xml:space="preserve"> still have that U</w:t>
+      </w:r>
+      <w:r>
+        <w:t>(t)</w:t>
+      </w:r>
+      <w:r>
+        <w:t xml:space="preserve">V </w:t>
+      </w:r>
+      <w:r>
+        <w:t>= P*||</w:t>
+      </w:r>
+      <w:r>
+        <w:t>U</w:t>
+      </w:r>
+      <w:r>
+        <w:t>||, e</w:t>
+      </w:r>
+      <w:r>
+        <w:t xml:space="preserve">xcept in this example P </w:t>
+      </w:r>
+      <w:r>
+        <w:t>is</w:t>
+      </w:r>
+      <w:r>
+        <w:t xml:space="preserve"> negative. </w:t>
+      </w:r>
+    </w:p>
+    <w:p>
+      <w:pPr>
+        <w:pStyle w:val="ListBullet"/>
+      </w:pPr>
+      <w:r>
+        <w:t>So, for</w:t>
+      </w:r>
+      <w:r>
+        <w:t xml:space="preserve"> inner products, </w:t>
+      </w:r>
+      <w:r>
+        <w:t xml:space="preserve">if the angle between U + V is </w:t>
+      </w:r>
+      <w:r>
+        <w:t>&lt; 90</w:t>
+      </w:r>
+      <w:r>
+        <w:t xml:space="preserve">, P is </w:t>
+      </w:r>
+      <w:r>
+        <w:t>a</w:t>
+      </w:r>
+      <w:r>
+        <w:t xml:space="preserve"> positive length </w:t>
+      </w:r>
+      <w:r>
+        <w:t>+</w:t>
+      </w:r>
+      <w:r>
+        <w:t xml:space="preserve"> if the angle </w:t>
+      </w:r>
+      <w:r>
+        <w:t xml:space="preserve">is &gt; 90, </w:t>
+      </w:r>
+      <w:r>
+        <w:t>P will be negative</w:t>
+      </w:r>
+    </w:p>
+    <w:p>
+      <w:pPr>
+        <w:pStyle w:val="ListBullet"/>
+        <w:tabs>
+          <w:tab w:val="clear" w:pos="360"/>
+          <w:tab w:val="num" w:pos="720"/>
+        </w:tabs>
+        <w:ind w:left="720"/>
+      </w:pPr>
+      <w:r>
+        <w:t xml:space="preserve"> </w:t>
+      </w:r>
+      <w:r>
+        <w:t>So t</w:t>
+      </w:r>
+      <w:r>
+        <w:t xml:space="preserve">he </w:t>
+      </w:r>
+      <w:r>
+        <w:t xml:space="preserve">inner product between </w:t>
+      </w:r>
+      <w:r>
+        <w:t>2</w:t>
+      </w:r>
+      <w:r>
+        <w:t xml:space="preserve"> vectors can also be negative if the angle between them is </w:t>
+      </w:r>
+      <w:r>
+        <w:t>&gt;</w:t>
+      </w:r>
+      <w:r>
+        <w:t xml:space="preserve"> 90 </w:t>
+      </w:r>
+    </w:p>
+    <w:p>
+      <w:pPr>
+        <w:pStyle w:val="ListBullet"/>
+        <w:numPr>
+          <w:ilvl w:val="0"/>
+          <w:numId w:val="0"/>
+        </w:numPr>
+        <w:ind w:left="360"/>
+      </w:pPr>
+    </w:p>
+    <w:p>
+      <w:pPr>
+        <w:pStyle w:val="ListBullet"/>
+      </w:pPr>
+      <w:r>
+        <w:t>We're going to use these properties of vector inner product to try to understand the SVM</w:t>
+      </w:r>
+      <w:r>
+        <w:t xml:space="preserve"> optimization objective</w:t>
+      </w:r>
+      <w:r>
+        <w:t>:</w:t>
+      </w:r>
+    </w:p>
+    <w:p>
+      <w:pPr>
+        <w:pStyle w:val="ListBullet"/>
+        <w:numPr>
+          <w:ilvl w:val="0"/>
+          <w:numId w:val="0"/>
+        </w:numPr>
+        <w:ind w:left="2520" w:firstLine="360"/>
+      </w:pPr>
+      <w:r>
+        <w:rPr>
+          <w:noProof/>
+        </w:rPr>
+        <w:drawing>
+          <wp:inline distT="0" distB="0" distL="0" distR="0" wp14:anchorId="584304EC" wp14:editId="156129B4">
+            <wp:extent cx="2136923" cy="977715"/>
+            <wp:effectExtent l="0" t="0" r="0" b="0"/>
+            <wp:docPr id="41" name="Picture 41"/>
+            <wp:cNvGraphicFramePr>
+              <a:graphicFrameLocks xmlns:a="http://schemas.openxmlformats.org/drawingml/2006/main" noChangeAspect="1"/>
+            </wp:cNvGraphicFramePr>
+            <a:graphic xmlns:a="http://schemas.openxmlformats.org/drawingml/2006/main">
+              <a:graphicData uri="http://schemas.openxmlformats.org/drawingml/2006/picture">
+                <pic:pic xmlns:pic="http://schemas.openxmlformats.org/drawingml/2006/picture">
+                  <pic:nvPicPr>
+                    <pic:cNvPr id="1" name=""/>
+                    <pic:cNvPicPr/>
+                  </pic:nvPicPr>
+                  <pic:blipFill>
+                    <a:blip r:embed="rId44"/>
+                    <a:stretch>
+                      <a:fillRect/>
+                    </a:stretch>
+                  </pic:blipFill>
+                  <pic:spPr>
+                    <a:xfrm>
+                      <a:off x="0" y="0"/>
+                      <a:ext cx="2157508" cy="987133"/>
+                    </a:xfrm>
+                    <a:prstGeom prst="rect">
+                      <a:avLst/>
+                    </a:prstGeom>
+                  </pic:spPr>
+                </pic:pic>
+              </a:graphicData>
+            </a:graphic>
+          </wp:inline>
+        </w:drawing>
+      </w:r>
+    </w:p>
+    <w:p>
+      <w:pPr>
+        <w:pStyle w:val="ListBullet"/>
+      </w:pPr>
+      <w:r>
+        <w:t xml:space="preserve">Simplification </w:t>
+      </w:r>
+      <w:r>
+        <w:sym w:font="Wingdings" w:char="F0E0"/>
+      </w:r>
+      <w:r>
+        <w:t xml:space="preserve"> ignore the</w:t>
+      </w:r>
+      <w:r>
+        <w:t xml:space="preserve"> intercept terms (ϴ</w:t>
+      </w:r>
+      <w:r>
+        <w:t>0</w:t>
+      </w:r>
+      <w:r>
+        <w:t xml:space="preserve"> =</w:t>
+      </w:r>
+      <w:r>
+        <w:t xml:space="preserve"> 0</w:t>
+      </w:r>
+      <w:r>
+        <w:t xml:space="preserve">) + to </w:t>
+      </w:r>
+      <w:r>
+        <w:t xml:space="preserve">make things easier to plot, </w:t>
+      </w:r>
+      <w:r>
+        <w:t xml:space="preserve">set n (number of features) = 2 </w:t>
+      </w:r>
+    </w:p>
+    <w:p>
+      <w:pPr>
+        <w:pStyle w:val="ListBullet"/>
+      </w:pPr>
+      <w:r>
+        <w:t>When</w:t>
+      </w:r>
+      <w:r>
+        <w:t xml:space="preserve"> n= 2, the optimization objective of the SVM</w:t>
+      </w:r>
+      <w:r>
+        <w:t xml:space="preserve"> can be written</w:t>
+      </w:r>
+      <w:r>
+        <w:t xml:space="preserve"> as:</w:t>
+      </w:r>
+    </w:p>
+    <w:p>
+      <w:pPr>
+        <w:pStyle w:val="ListBullet"/>
+        <w:numPr>
+          <w:ilvl w:val="0"/>
+          <w:numId w:val="0"/>
+        </w:numPr>
+        <w:ind w:left="1080" w:firstLine="360"/>
+      </w:pPr>
+      <w:r>
+        <w:rPr>
+          <w:noProof/>
+        </w:rPr>
+        <w:drawing>
+          <wp:inline distT="0" distB="0" distL="0" distR="0" wp14:anchorId="5274B4B1" wp14:editId="56E0785A">
+            <wp:extent cx="4202075" cy="641796"/>
+            <wp:effectExtent l="0" t="0" r="0" b="6350"/>
+            <wp:docPr id="42" name="Picture 42"/>
+            <wp:cNvGraphicFramePr>
+              <a:graphicFrameLocks xmlns:a="http://schemas.openxmlformats.org/drawingml/2006/main" noChangeAspect="1"/>
+            </wp:cNvGraphicFramePr>
+            <a:graphic xmlns:a="http://schemas.openxmlformats.org/drawingml/2006/main">
+              <a:graphicData uri="http://schemas.openxmlformats.org/drawingml/2006/picture">
+                <pic:pic xmlns:pic="http://schemas.openxmlformats.org/drawingml/2006/picture">
+                  <pic:nvPicPr>
+                    <pic:cNvPr id="1" name=""/>
+                    <pic:cNvPicPr/>
+                  </pic:nvPicPr>
+                  <pic:blipFill>
+                    <a:blip r:embed="rId45"/>
+                    <a:stretch>
+                      <a:fillRect/>
+                    </a:stretch>
+                  </pic:blipFill>
+                  <pic:spPr>
+                    <a:xfrm>
+                      <a:off x="0" y="0"/>
+                      <a:ext cx="4252381" cy="649479"/>
+                    </a:xfrm>
+                    <a:prstGeom prst="rect">
+                      <a:avLst/>
+                    </a:prstGeom>
+                  </pic:spPr>
+                </pic:pic>
+              </a:graphicData>
+            </a:graphic>
+          </wp:inline>
+        </w:drawing>
+      </w:r>
+    </w:p>
+    <w:p>
+      <w:pPr>
+        <w:pStyle w:val="ListBullet"/>
+      </w:pPr>
+      <w:r>
+        <w:lastRenderedPageBreak/>
+        <w:t xml:space="preserve">Notice </w:t>
+      </w:r>
+      <w:r>
+        <w:t xml:space="preserve">this </w:t>
+      </w:r>
+      <w:r>
+        <w:t xml:space="preserve">final term inside the square root </w:t>
+      </w:r>
+      <w:r>
+        <w:t xml:space="preserve">is </w:t>
+      </w:r>
+      <w:r>
+        <w:t>equal to the norm/</w:t>
+      </w:r>
+      <w:r>
+        <w:t xml:space="preserve">length of the vector </w:t>
+      </w:r>
+      <w:r>
+        <w:t>ϴ</w:t>
+      </w:r>
+    </w:p>
+    <w:p>
+      <w:pPr>
+        <w:pStyle w:val="ListBullet"/>
+        <w:numPr>
+          <w:ilvl w:val="0"/>
+          <w:numId w:val="0"/>
+        </w:numPr>
+        <w:ind w:left="2520" w:firstLine="360"/>
+      </w:pPr>
+      <w:r>
+        <w:rPr>
+          <w:noProof/>
+        </w:rPr>
+        <w:drawing>
+          <wp:inline distT="0" distB="0" distL="0" distR="0" wp14:anchorId="5AA10D7C" wp14:editId="52D83D62">
+            <wp:extent cx="1238571" cy="616379"/>
+            <wp:effectExtent l="0" t="0" r="0" b="0"/>
+            <wp:docPr id="43" name="Picture 43"/>
+            <wp:cNvGraphicFramePr>
+              <a:graphicFrameLocks xmlns:a="http://schemas.openxmlformats.org/drawingml/2006/main" noChangeAspect="1"/>
+            </wp:cNvGraphicFramePr>
+            <a:graphic xmlns:a="http://schemas.openxmlformats.org/drawingml/2006/main">
+              <a:graphicData uri="http://schemas.openxmlformats.org/drawingml/2006/picture">
+                <pic:pic xmlns:pic="http://schemas.openxmlformats.org/drawingml/2006/picture">
+                  <pic:nvPicPr>
+                    <pic:cNvPr id="1" name=""/>
+                    <pic:cNvPicPr/>
+                  </pic:nvPicPr>
+                  <pic:blipFill>
+                    <a:blip r:embed="rId46"/>
+                    <a:stretch>
+                      <a:fillRect/>
+                    </a:stretch>
+                  </pic:blipFill>
+                  <pic:spPr>
+                    <a:xfrm>
+                      <a:off x="0" y="0"/>
+                      <a:ext cx="1251955" cy="623040"/>
+                    </a:xfrm>
+                    <a:prstGeom prst="rect">
+                      <a:avLst/>
+                    </a:prstGeom>
+                  </pic:spPr>
+                </pic:pic>
+              </a:graphicData>
+            </a:graphic>
+          </wp:inline>
+        </w:drawing>
+      </w:r>
+    </w:p>
+    <w:p>
+      <w:pPr>
+        <w:pStyle w:val="ListBullet"/>
+        <w:tabs>
+          <w:tab w:val="clear" w:pos="360"/>
+          <w:tab w:val="num" w:pos="720"/>
+        </w:tabs>
+        <w:ind w:left="720"/>
+      </w:pPr>
+      <w:r>
+        <w:t xml:space="preserve">The </w:t>
+      </w:r>
+      <w:r>
+        <w:t>math works out</w:t>
+      </w:r>
+      <w:r>
+        <w:t xml:space="preserve"> </w:t>
+      </w:r>
+      <w:r>
+        <w:t xml:space="preserve">whether we include </w:t>
+      </w:r>
+      <w:r>
+        <w:t>ϴ</w:t>
+      </w:r>
+      <w:r>
+        <w:t xml:space="preserve">0 </w:t>
+      </w:r>
+      <w:r>
+        <w:t>here or not</w:t>
+      </w:r>
+      <w:r>
+        <w:t xml:space="preserve"> (won’t</w:t>
+      </w:r>
+      <w:r>
+        <w:t xml:space="preserve"> matter for the rest of </w:t>
+      </w:r>
+      <w:r>
+        <w:t>the derivation)</w:t>
+      </w:r>
+    </w:p>
+    <w:p>
+      <w:pPr>
+        <w:pStyle w:val="ListBullet"/>
+      </w:pPr>
+      <w:r>
+        <w:t xml:space="preserve">Finally, </w:t>
+      </w:r>
+      <w:r>
+        <w:t xml:space="preserve">this means my optimization objective is equal to </w:t>
+      </w:r>
+      <w:r>
+        <w:t>1/2</w:t>
+      </w:r>
+      <w:r>
+        <w:t xml:space="preserve"> </w:t>
+      </w:r>
+      <w:r>
+        <w:t>||</w:t>
+      </w:r>
+      <w:r>
+        <w:t>ϴ</w:t>
+      </w:r>
+      <w:r>
+        <w:t>||^2</w:t>
+      </w:r>
+    </w:p>
+    <w:p>
+      <w:pPr>
+        <w:pStyle w:val="ListBullet"/>
+        <w:numPr>
+          <w:ilvl w:val="0"/>
+          <w:numId w:val="0"/>
+        </w:numPr>
+        <w:ind w:left="2520" w:firstLine="360"/>
+      </w:pPr>
+      <w:r>
+        <w:rPr>
+          <w:noProof/>
+        </w:rPr>
+        <w:drawing>
+          <wp:inline distT="0" distB="0" distL="0" distR="0" wp14:anchorId="40D582A7" wp14:editId="2E8D3FA3">
+            <wp:extent cx="1038225" cy="390525"/>
+            <wp:effectExtent l="0" t="0" r="9525" b="9525"/>
+            <wp:docPr id="44" name="Picture 44"/>
+            <wp:cNvGraphicFramePr>
+              <a:graphicFrameLocks xmlns:a="http://schemas.openxmlformats.org/drawingml/2006/main" noChangeAspect="1"/>
+            </wp:cNvGraphicFramePr>
+            <a:graphic xmlns:a="http://schemas.openxmlformats.org/drawingml/2006/main">
+              <a:graphicData uri="http://schemas.openxmlformats.org/drawingml/2006/picture">
+                <pic:pic xmlns:pic="http://schemas.openxmlformats.org/drawingml/2006/picture">
+                  <pic:nvPicPr>
+                    <pic:cNvPr id="1" name=""/>
+                    <pic:cNvPicPr/>
+                  </pic:nvPicPr>
+                  <pic:blipFill>
+                    <a:blip r:embed="rId47"/>
+                    <a:stretch>
+                      <a:fillRect/>
+                    </a:stretch>
+                  </pic:blipFill>
+                  <pic:spPr>
+                    <a:xfrm>
+                      <a:off x="0" y="0"/>
+                      <a:ext cx="1038225" cy="390525"/>
+                    </a:xfrm>
+                    <a:prstGeom prst="rect">
+                      <a:avLst/>
+                    </a:prstGeom>
+                  </pic:spPr>
+                </pic:pic>
+              </a:graphicData>
+            </a:graphic>
+          </wp:inline>
+        </w:drawing>
+      </w:r>
+    </w:p>
+    <w:p>
+      <w:pPr>
+        <w:pStyle w:val="ListBullet"/>
+      </w:pPr>
+      <w:r>
+        <w:t>So all the SVM is doing in the optimization objective is minimizing</w:t>
+      </w:r>
+      <w:r>
+        <w:t xml:space="preserve"> the squared norm of the squared </w:t>
+      </w:r>
+      <w:r>
+        <w:t xml:space="preserve">length of the parameter vector </w:t>
+      </w:r>
+      <w:r>
+        <w:t>ϴ</w:t>
+      </w:r>
+      <w:r>
+        <w:t xml:space="preserve">. </w:t>
+      </w:r>
+    </w:p>
+    <w:p>
+      <w:pPr>
+        <w:pStyle w:val="ListBullet"/>
+        <w:numPr>
+          <w:ilvl w:val="0"/>
+          <w:numId w:val="0"/>
+        </w:numPr>
+        <w:ind w:left="360"/>
+      </w:pPr>
+    </w:p>
+    <w:p>
+      <w:pPr>
+        <w:pStyle w:val="ListBullet"/>
+      </w:pPr>
+      <w:r>
+        <w:t>Now look at the</w:t>
+      </w:r>
+      <w:r>
+        <w:t xml:space="preserve"> terms, </w:t>
+      </w:r>
+      <w:r>
+        <w:t>ϴ</w:t>
+      </w:r>
+      <w:r>
+        <w:t>(t)</w:t>
+      </w:r>
+      <w:r>
+        <w:t xml:space="preserve">X + understand better what they're doing. </w:t>
+      </w:r>
+    </w:p>
+    <w:p>
+      <w:pPr>
+        <w:pStyle w:val="ListBullet"/>
+      </w:pPr>
+      <w:r>
+        <w:t xml:space="preserve">So given the parameter vector </w:t>
+      </w:r>
+      <w:r>
+        <w:t>ϴ</w:t>
+      </w:r>
+      <w:r>
+        <w:t xml:space="preserve"> </w:t>
+      </w:r>
+      <w:r>
+        <w:t>+ given + example x</w:t>
+      </w:r>
+      <w:r>
+        <w:t>(i)</w:t>
+      </w:r>
+      <w:r>
+        <w:t xml:space="preserve">, what is </w:t>
+      </w:r>
+      <w:r>
+        <w:t xml:space="preserve">ϴ(t)X(i) </w:t>
+      </w:r>
+      <w:r>
+        <w:t>equal to</w:t>
+      </w:r>
+      <w:r>
+        <w:t>?</w:t>
+      </w:r>
+    </w:p>
+    <w:p>
+      <w:pPr>
+        <w:pStyle w:val="ListBullet"/>
+        <w:tabs>
+          <w:tab w:val="clear" w:pos="360"/>
+          <w:tab w:val="num" w:pos="720"/>
+        </w:tabs>
+        <w:ind w:left="720"/>
+      </w:pPr>
+      <w:r>
+        <w:t xml:space="preserve">Try using the </w:t>
+      </w:r>
+      <w:r>
+        <w:t>strategy</w:t>
+      </w:r>
+      <w:r>
+        <w:t xml:space="preserve"> from U(t)*V</w:t>
+      </w:r>
+      <w:r>
+        <w:t xml:space="preserve"> </w:t>
+      </w:r>
+      <w:r>
+        <w:sym w:font="Wingdings" w:char="F0E0"/>
+      </w:r>
+      <w:r>
+        <w:t xml:space="preserve"> plot the 2 features of x (n = 2) and the</w:t>
+      </w:r>
+      <w:r>
+        <w:t xml:space="preserve"> parameters</w:t>
+      </w:r>
+      <w:r>
+        <w:t xml:space="preserve"> ϴ</w:t>
+      </w:r>
+    </w:p>
+    <w:p>
+      <w:pPr>
+        <w:pStyle w:val="ListBullet"/>
+        <w:numPr>
+          <w:ilvl w:val="0"/>
+          <w:numId w:val="0"/>
+        </w:numPr>
+        <w:ind w:left="720" w:firstLine="720"/>
+      </w:pPr>
+      <w:r>
+        <w:rPr>
+          <w:noProof/>
+        </w:rPr>
+        <w:drawing>
+          <wp:inline distT="0" distB="0" distL="0" distR="0" wp14:anchorId="3399123B" wp14:editId="30D28CF7">
+            <wp:extent cx="3189398" cy="1290752"/>
+            <wp:effectExtent l="0" t="0" r="0" b="5080"/>
+            <wp:docPr id="46" name="Picture 46"/>
+            <wp:cNvGraphicFramePr>
+              <a:graphicFrameLocks xmlns:a="http://schemas.openxmlformats.org/drawingml/2006/main" noChangeAspect="1"/>
+            </wp:cNvGraphicFramePr>
+            <a:graphic xmlns:a="http://schemas.openxmlformats.org/drawingml/2006/main">
+              <a:graphicData uri="http://schemas.openxmlformats.org/drawingml/2006/picture">
+                <pic:pic xmlns:pic="http://schemas.openxmlformats.org/drawingml/2006/picture">
+                  <pic:nvPicPr>
+                    <pic:cNvPr id="1" name=""/>
+                    <pic:cNvPicPr/>
+                  </pic:nvPicPr>
+                  <pic:blipFill>
+                    <a:blip r:embed="rId48"/>
+                    <a:stretch>
+                      <a:fillRect/>
+                    </a:stretch>
+                  </pic:blipFill>
+                  <pic:spPr>
+                    <a:xfrm>
+                      <a:off x="0" y="0"/>
+                      <a:ext cx="3209758" cy="1298992"/>
+                    </a:xfrm>
+                    <a:prstGeom prst="rect">
+                      <a:avLst/>
+                    </a:prstGeom>
+                  </pic:spPr>
+                </pic:pic>
+              </a:graphicData>
+            </a:graphic>
+          </wp:inline>
+        </w:drawing>
+      </w:r>
+    </w:p>
+    <w:p>
+      <w:pPr>
+        <w:pStyle w:val="ListBullet"/>
+      </w:pPr>
+      <w:r>
+        <w:rPr>
+          <w:i/>
+        </w:rPr>
+        <w:t>W</w:t>
+      </w:r>
+      <w:r>
+        <w:rPr>
+          <w:i/>
+        </w:rPr>
+        <w:t xml:space="preserve">hat is the inner product </w:t>
+      </w:r>
+      <w:r>
+        <w:rPr>
+          <w:i/>
+        </w:rPr>
+        <w:t>ϴ</w:t>
+      </w:r>
+      <w:r>
+        <w:rPr>
+          <w:i/>
+        </w:rPr>
+        <w:t>(t)</w:t>
+      </w:r>
+      <w:r>
+        <w:rPr>
+          <w:i/>
+        </w:rPr>
+        <w:t>X(i)</w:t>
+      </w:r>
+      <w:r>
+        <w:rPr>
+          <w:i/>
+        </w:rPr>
+        <w:t>?</w:t>
+      </w:r>
+    </w:p>
+    <w:p>
+      <w:pPr>
+        <w:pStyle w:val="ListBullet"/>
+        <w:tabs>
+          <w:tab w:val="clear" w:pos="360"/>
+          <w:tab w:val="num" w:pos="720"/>
+        </w:tabs>
+        <w:ind w:left="720"/>
+      </w:pPr>
+      <w:r>
+        <w:t>T</w:t>
+      </w:r>
+      <w:r>
+        <w:t xml:space="preserve">ake </w:t>
+      </w:r>
+      <w:r>
+        <w:t>x(i)</w:t>
+      </w:r>
+      <w:r>
+        <w:t xml:space="preserve"> + project it onto </w:t>
+      </w:r>
+      <w:r>
+        <w:t>ϴ</w:t>
+      </w:r>
+      <w:r>
+        <w:t xml:space="preserve"> + </w:t>
+      </w:r>
+      <w:r>
+        <w:t>loo</w:t>
+      </w:r>
+      <w:r>
+        <w:t>k at the length of this segment, P(i)</w:t>
+      </w:r>
+      <w:r>
+        <w:t>,</w:t>
+      </w:r>
+      <w:r>
+        <w:t xml:space="preserve"> </w:t>
+      </w:r>
+      <w:r>
+        <w:t>a projection of the i</w:t>
+      </w:r>
+      <w:r>
+        <w:t xml:space="preserve">th training example </w:t>
+      </w:r>
+    </w:p>
+    <w:p>
+      <w:pPr>
+        <w:pStyle w:val="ListBullet"/>
+        <w:tabs>
+          <w:tab w:val="clear" w:pos="360"/>
+          <w:tab w:val="num" w:pos="720"/>
+        </w:tabs>
+        <w:ind w:left="720"/>
+      </w:pPr>
+      <w:r>
+        <w:t>So</w:t>
+      </w:r>
+      <w:r>
+        <w:t xml:space="preserve"> </w:t>
+      </w:r>
+      <w:r>
+        <w:rPr>
+          <w:b/>
+        </w:rPr>
+        <w:t>ϴ</w:t>
+      </w:r>
+      <w:r>
+        <w:rPr>
+          <w:b/>
+        </w:rPr>
+        <w:t>(t)</w:t>
+      </w:r>
+      <w:r>
+        <w:rPr>
+          <w:b/>
+        </w:rPr>
+        <w:t xml:space="preserve">X(i) </w:t>
+      </w:r>
+      <w:r>
+        <w:rPr>
+          <w:b/>
+        </w:rPr>
+        <w:t>= P(i)*||</w:t>
+      </w:r>
+      <w:r>
+        <w:rPr>
+          <w:b/>
+        </w:rPr>
+        <w:t>ϴ</w:t>
+      </w:r>
+      <w:r>
+        <w:rPr>
+          <w:b/>
+        </w:rPr>
+        <w:t>||</w:t>
+      </w:r>
+    </w:p>
+    <w:p>
+      <w:pPr>
+        <w:pStyle w:val="ListBullet"/>
+        <w:numPr>
+          <w:ilvl w:val="0"/>
+          <w:numId w:val="0"/>
+        </w:numPr>
+        <w:ind w:left="1080" w:firstLine="360"/>
+      </w:pPr>
+      <w:r>
+        <w:rPr>
+          <w:noProof/>
+        </w:rPr>
+        <w:drawing>
+          <wp:inline distT="0" distB="0" distL="0" distR="0" wp14:anchorId="4E886CD6" wp14:editId="164FD3E2">
+            <wp:extent cx="3572540" cy="1353443"/>
+            <wp:effectExtent l="0" t="0" r="0" b="0"/>
+            <wp:docPr id="47" name="Picture 47"/>
+            <wp:cNvGraphicFramePr>
+              <a:graphicFrameLocks xmlns:a="http://schemas.openxmlformats.org/drawingml/2006/main" noChangeAspect="1"/>
+            </wp:cNvGraphicFramePr>
+            <a:graphic xmlns:a="http://schemas.openxmlformats.org/drawingml/2006/main">
+              <a:graphicData uri="http://schemas.openxmlformats.org/drawingml/2006/picture">
+                <pic:pic xmlns:pic="http://schemas.openxmlformats.org/drawingml/2006/picture">
+                  <pic:nvPicPr>
+                    <pic:cNvPr id="1" name=""/>
+                    <pic:cNvPicPr/>
+                  </pic:nvPicPr>
+                  <pic:blipFill>
+                    <a:blip r:embed="rId49"/>
+                    <a:stretch>
+                      <a:fillRect/>
+                    </a:stretch>
+                  </pic:blipFill>
+                  <pic:spPr>
+                    <a:xfrm>
+                      <a:off x="0" y="0"/>
+                      <a:ext cx="3594205" cy="1361651"/>
+                    </a:xfrm>
+                    <a:prstGeom prst="rect">
+                      <a:avLst/>
+                    </a:prstGeom>
+                  </pic:spPr>
+                </pic:pic>
+              </a:graphicData>
+            </a:graphic>
+          </wp:inline>
+        </w:drawing>
+      </w:r>
+    </w:p>
+    <w:p>
+      <w:pPr>
+        <w:pStyle w:val="ListBullet"/>
+      </w:pPr>
+      <w:r>
+        <w:t>Remember our</w:t>
+      </w:r>
+      <w:r>
+        <w:t xml:space="preserve"> constrain</w:t>
+      </w:r>
+      <w:r>
+        <w:t>t</w:t>
+      </w:r>
+      <w:r>
+        <w:t xml:space="preserve">s that </w:t>
+      </w:r>
+      <w:r>
+        <w:t>ϴ</w:t>
+      </w:r>
+      <w:r>
+        <w:t>(t)</w:t>
+      </w:r>
+      <w:r>
+        <w:t xml:space="preserve">X(i) </w:t>
+      </w:r>
+      <w:r>
+        <w:t>&gt;= 1</w:t>
+      </w:r>
+      <w:r>
+        <w:t xml:space="preserve"> or </w:t>
+      </w:r>
+      <w:r>
+        <w:t>&lt;= -1</w:t>
+      </w:r>
+    </w:p>
+    <w:p>
+      <w:pPr>
+        <w:pStyle w:val="ListBullet"/>
+      </w:pPr>
+      <w:r>
+        <w:t>We</w:t>
+      </w:r>
+      <w:r>
+        <w:t xml:space="preserve"> can replace the</w:t>
+      </w:r>
+      <w:r>
+        <w:t>se</w:t>
+      </w:r>
+      <w:r>
+        <w:t xml:space="preserve"> of constraints </w:t>
+      </w:r>
+      <w:r>
+        <w:t xml:space="preserve">by saying </w:t>
+      </w:r>
+      <w:r>
+        <w:t>P(i)*||ϴ||</w:t>
+      </w:r>
+      <w:r>
+        <w:t xml:space="preserve"> must </w:t>
+      </w:r>
+      <w:r>
+        <w:t xml:space="preserve">be </w:t>
+      </w:r>
+      <w:r>
+        <w:t>&gt;= 1 or &lt;= -1</w:t>
+      </w:r>
+      <w:r>
+        <w:t xml:space="preserve"> </w:t>
+      </w:r>
+    </w:p>
+    <w:p>
+      <w:pPr>
+        <w:pStyle w:val="ListBullet"/>
+        <w:numPr>
+          <w:ilvl w:val="0"/>
+          <w:numId w:val="0"/>
+        </w:numPr>
+        <w:ind w:left="1800" w:firstLine="360"/>
+      </w:pPr>
+      <w:r>
+        <w:rPr>
+          <w:noProof/>
+        </w:rPr>
+        <w:drawing>
+          <wp:inline distT="0" distB="0" distL="0" distR="0" wp14:anchorId="34320AC2" wp14:editId="21AA21A3">
+            <wp:extent cx="3476847" cy="1447199"/>
+            <wp:effectExtent l="0" t="0" r="9525" b="635"/>
+            <wp:docPr id="49" name="Picture 49"/>
+            <wp:cNvGraphicFramePr>
+              <a:graphicFrameLocks xmlns:a="http://schemas.openxmlformats.org/drawingml/2006/main" noChangeAspect="1"/>
+            </wp:cNvGraphicFramePr>
+            <a:graphic xmlns:a="http://schemas.openxmlformats.org/drawingml/2006/main">
+              <a:graphicData uri="http://schemas.openxmlformats.org/drawingml/2006/picture">
+                <pic:pic xmlns:pic="http://schemas.openxmlformats.org/drawingml/2006/picture">
+                  <pic:nvPicPr>
+                    <pic:cNvPr id="1" name=""/>
+                    <pic:cNvPicPr/>
+                  </pic:nvPicPr>
+                  <pic:blipFill>
+                    <a:blip r:embed="rId50"/>
+                    <a:stretch>
+                      <a:fillRect/>
+                    </a:stretch>
+                  </pic:blipFill>
+                  <pic:spPr>
+                    <a:xfrm>
+                      <a:off x="0" y="0"/>
+                      <a:ext cx="3518678" cy="1464611"/>
+                    </a:xfrm>
+                    <a:prstGeom prst="rect">
+                      <a:avLst/>
+                    </a:prstGeom>
+                  </pic:spPr>
+                </pic:pic>
+              </a:graphicData>
+            </a:graphic>
+          </wp:inline>
+        </w:drawing>
+      </w:r>
+    </w:p>
+    <w:p>
+      <w:pPr>
+        <w:pStyle w:val="ListBullet"/>
+      </w:pPr>
+      <w:r>
+        <w:lastRenderedPageBreak/>
+        <w:t>Consider the training example +</w:t>
+      </w:r>
+      <w:r>
+        <w:t xml:space="preserve"> SVM</w:t>
+      </w:r>
+      <w:r>
+        <w:t xml:space="preserve">-chosen </w:t>
+      </w:r>
+      <w:r>
+        <w:t>decision boundary:</w:t>
+      </w:r>
+    </w:p>
+    <w:p>
+      <w:pPr>
+        <w:pStyle w:val="ListBullet"/>
+        <w:numPr>
+          <w:ilvl w:val="0"/>
+          <w:numId w:val="0"/>
+        </w:numPr>
+        <w:ind w:left="2520" w:firstLine="360"/>
+      </w:pPr>
+      <w:r>
+        <w:rPr>
+          <w:noProof/>
+        </w:rPr>
+        <w:drawing>
+          <wp:inline distT="0" distB="0" distL="0" distR="0" wp14:anchorId="54781F64" wp14:editId="3735E328">
+            <wp:extent cx="1435395" cy="804167"/>
+            <wp:effectExtent l="0" t="0" r="0" b="0"/>
+            <wp:docPr id="50" name="Picture 50"/>
+            <wp:cNvGraphicFramePr>
+              <a:graphicFrameLocks xmlns:a="http://schemas.openxmlformats.org/drawingml/2006/main" noChangeAspect="1"/>
+            </wp:cNvGraphicFramePr>
+            <a:graphic xmlns:a="http://schemas.openxmlformats.org/drawingml/2006/main">
+              <a:graphicData uri="http://schemas.openxmlformats.org/drawingml/2006/picture">
+                <pic:pic xmlns:pic="http://schemas.openxmlformats.org/drawingml/2006/picture">
+                  <pic:nvPicPr>
+                    <pic:cNvPr id="1" name=""/>
+                    <pic:cNvPicPr/>
+                  </pic:nvPicPr>
+                  <pic:blipFill>
+                    <a:blip r:embed="rId51"/>
+                    <a:stretch>
+                      <a:fillRect/>
+                    </a:stretch>
+                  </pic:blipFill>
+                  <pic:spPr>
+                    <a:xfrm>
+                      <a:off x="0" y="0"/>
+                      <a:ext cx="1452597" cy="813804"/>
+                    </a:xfrm>
+                    <a:prstGeom prst="rect">
+                      <a:avLst/>
+                    </a:prstGeom>
+                  </pic:spPr>
+                </pic:pic>
+              </a:graphicData>
+            </a:graphic>
+          </wp:inline>
+        </w:drawing>
+      </w:r>
+    </w:p>
+    <w:p>
+      <w:pPr>
+        <w:pStyle w:val="ListBullet"/>
+      </w:pPr>
+      <w:r>
+        <w:t xml:space="preserve">This is not a very good choice b/c it has </w:t>
+      </w:r>
+      <w:r>
+        <w:rPr>
+          <w:i/>
+        </w:rPr>
+        <w:t>very small margins</w:t>
+      </w:r>
+      <w:r>
+        <w:t xml:space="preserve"> </w:t>
+      </w:r>
+      <w:r>
+        <w:sym w:font="Wingdings" w:char="F0E0"/>
+      </w:r>
+      <w:r>
+        <w:t xml:space="preserve"> </w:t>
+      </w:r>
+      <w:r>
+        <w:t xml:space="preserve">decision boundary comes very close to the training examples. </w:t>
+      </w:r>
+    </w:p>
+    <w:p>
+      <w:pPr>
+        <w:pStyle w:val="ListBullet"/>
+      </w:pPr>
+      <w:r>
+        <w:t>Let's see why the SVM will</w:t>
+      </w:r>
+      <w:r>
+        <w:t xml:space="preserve"> actually</w:t>
+      </w:r>
+      <w:r>
+        <w:t xml:space="preserve"> not do this. </w:t>
+      </w:r>
+    </w:p>
+    <w:p>
+      <w:pPr>
+        <w:pStyle w:val="ListBullet"/>
+      </w:pPr>
+      <w:r>
+        <w:t>For this choice of parameters</w:t>
+      </w:r>
+      <w:r>
+        <w:t>,</w:t>
+      </w:r>
+      <w:r>
+        <w:t xml:space="preserve"> it's possible to show that the parameter vector </w:t>
+      </w:r>
+      <w:r>
+        <w:t>ϴ</w:t>
+      </w:r>
+      <w:r>
+        <w:t xml:space="preserve"> </w:t>
+      </w:r>
+      <w:r>
+        <w:t>is actually at 90 d</w:t>
+      </w:r>
+      <w:r>
+        <w:t>egrees to the decision boundary (perpendicular)</w:t>
+      </w:r>
+    </w:p>
+    <w:p>
+      <w:pPr>
+        <w:pStyle w:val="ListBullet"/>
+        <w:numPr>
+          <w:ilvl w:val="0"/>
+          <w:numId w:val="0"/>
+        </w:numPr>
+        <w:ind w:left="2520" w:firstLine="360"/>
+      </w:pPr>
+      <w:r>
+        <w:rPr>
+          <w:noProof/>
+        </w:rPr>
+        <w:drawing>
+          <wp:inline distT="0" distB="0" distL="0" distR="0" wp14:anchorId="0B03002E" wp14:editId="36091C04">
+            <wp:extent cx="1562986" cy="693150"/>
+            <wp:effectExtent l="0" t="0" r="0" b="0"/>
+            <wp:docPr id="51" name="Picture 51"/>
+            <wp:cNvGraphicFramePr>
+              <a:graphicFrameLocks xmlns:a="http://schemas.openxmlformats.org/drawingml/2006/main" noChangeAspect="1"/>
+            </wp:cNvGraphicFramePr>
+            <a:graphic xmlns:a="http://schemas.openxmlformats.org/drawingml/2006/main">
+              <a:graphicData uri="http://schemas.openxmlformats.org/drawingml/2006/picture">
+                <pic:pic xmlns:pic="http://schemas.openxmlformats.org/drawingml/2006/picture">
+                  <pic:nvPicPr>
+                    <pic:cNvPr id="1" name=""/>
+                    <pic:cNvPicPr/>
+                  </pic:nvPicPr>
+                  <pic:blipFill>
+                    <a:blip r:embed="rId52"/>
+                    <a:stretch>
+                      <a:fillRect/>
+                    </a:stretch>
+                  </pic:blipFill>
+                  <pic:spPr>
+                    <a:xfrm>
+                      <a:off x="0" y="0"/>
+                      <a:ext cx="1580306" cy="700831"/>
+                    </a:xfrm>
+                    <a:prstGeom prst="rect">
+                      <a:avLst/>
+                    </a:prstGeom>
+                  </pic:spPr>
+                </pic:pic>
+              </a:graphicData>
+            </a:graphic>
+          </wp:inline>
+        </w:drawing>
+      </w:r>
+    </w:p>
+    <w:p>
+      <w:pPr>
+        <w:pStyle w:val="ListBullet"/>
+        <w:tabs>
+          <w:tab w:val="clear" w:pos="360"/>
+          <w:tab w:val="num" w:pos="1080"/>
+        </w:tabs>
+        <w:ind w:left="1080"/>
+      </w:pPr>
+      <w:r>
+        <w:t>***</w:t>
+      </w:r>
+      <w:r>
+        <w:t xml:space="preserve">Simplification </w:t>
+      </w:r>
+      <w:r>
+        <w:t xml:space="preserve">of </w:t>
+      </w:r>
+      <w:r>
+        <w:t>ϴ</w:t>
+      </w:r>
+      <w:r>
+        <w:t xml:space="preserve">0 </w:t>
+      </w:r>
+      <w:r>
+        <w:t xml:space="preserve">= </w:t>
+      </w:r>
+      <w:r>
+        <w:t>0 just means the decision boundar</w:t>
+      </w:r>
+      <w:r>
+        <w:t>y must pass through the origin</w:t>
+      </w:r>
+    </w:p>
+    <w:p>
+      <w:pPr>
+        <w:pStyle w:val="ListBullet"/>
+      </w:pPr>
+      <w:r>
+        <w:t xml:space="preserve">Let's </w:t>
+      </w:r>
+      <w:r>
+        <w:t xml:space="preserve">look at </w:t>
+      </w:r>
+      <w:r>
+        <w:t>example</w:t>
+      </w:r>
+      <w:r>
+        <w:t>s</w:t>
+      </w:r>
+      <w:r>
+        <w:t xml:space="preserve"> projected </w:t>
+      </w:r>
+      <w:r>
+        <w:t xml:space="preserve">onto </w:t>
+      </w:r>
+      <w:r>
+        <w:t xml:space="preserve">the </w:t>
+      </w:r>
+      <w:r>
+        <w:t xml:space="preserve">parameters </w:t>
+      </w:r>
+      <w:r>
+        <w:t>ϴ</w:t>
+      </w:r>
+      <w:r>
+        <w:t>, P1</w:t>
+      </w:r>
+      <w:r>
+        <w:t xml:space="preserve"> +</w:t>
+      </w:r>
+      <w:r>
+        <w:t xml:space="preserve"> P</w:t>
+      </w:r>
+      <w:r>
+        <w:t>2</w:t>
+      </w:r>
+    </w:p>
+    <w:p>
+      <w:pPr>
+        <w:pStyle w:val="ListBullet"/>
+        <w:numPr>
+          <w:ilvl w:val="0"/>
+          <w:numId w:val="0"/>
+        </w:numPr>
+        <w:ind w:left="1440" w:firstLine="720"/>
+      </w:pPr>
+      <w:r>
+        <w:rPr>
+          <w:noProof/>
+        </w:rPr>
+        <w:drawing>
+          <wp:inline distT="0" distB="0" distL="0" distR="0" wp14:anchorId="4EB6AD7B" wp14:editId="2C5AC051">
+            <wp:extent cx="2796363" cy="1607626"/>
+            <wp:effectExtent l="0" t="0" r="4445" b="0"/>
+            <wp:docPr id="52" name="Picture 52"/>
+            <wp:cNvGraphicFramePr>
+              <a:graphicFrameLocks xmlns:a="http://schemas.openxmlformats.org/drawingml/2006/main" noChangeAspect="1"/>
+            </wp:cNvGraphicFramePr>
+            <a:graphic xmlns:a="http://schemas.openxmlformats.org/drawingml/2006/main">
+              <a:graphicData uri="http://schemas.openxmlformats.org/drawingml/2006/picture">
+                <pic:pic xmlns:pic="http://schemas.openxmlformats.org/drawingml/2006/picture">
+                  <pic:nvPicPr>
+                    <pic:cNvPr id="1" name=""/>
+                    <pic:cNvPicPr/>
+                  </pic:nvPicPr>
+                  <pic:blipFill>
+                    <a:blip r:embed="rId53"/>
+                    <a:stretch>
+                      <a:fillRect/>
+                    </a:stretch>
+                  </pic:blipFill>
+                  <pic:spPr>
+                    <a:xfrm>
+                      <a:off x="0" y="0"/>
+                      <a:ext cx="2807709" cy="1614149"/>
+                    </a:xfrm>
+                    <a:prstGeom prst="rect">
+                      <a:avLst/>
+                    </a:prstGeom>
+                  </pic:spPr>
+                </pic:pic>
+              </a:graphicData>
+            </a:graphic>
+          </wp:inline>
+        </w:drawing>
+      </w:r>
+    </w:p>
+    <w:p>
+      <w:pPr>
+        <w:pStyle w:val="ListBullet"/>
+      </w:pPr>
+      <w:r>
+        <w:t xml:space="preserve">What </w:t>
+      </w:r>
+      <w:r>
+        <w:t xml:space="preserve">we find </w:t>
+      </w:r>
+      <w:r>
+        <w:t xml:space="preserve">is that </w:t>
+      </w:r>
+      <w:r>
+        <w:t xml:space="preserve">the </w:t>
+      </w:r>
+      <w:r>
+        <w:t>terms P(i) are pretty small numbers</w:t>
+      </w:r>
+    </w:p>
+    <w:p>
+      <w:pPr>
+        <w:pStyle w:val="ListBullet"/>
+      </w:pPr>
+      <w:r>
+        <w:t xml:space="preserve">Looking </w:t>
+      </w:r>
+      <w:r>
+        <w:t>at the optimization objective</w:t>
+      </w:r>
+      <w:r>
+        <w:t>,</w:t>
+      </w:r>
+      <w:r>
+        <w:t xml:space="preserve"> </w:t>
+      </w:r>
+      <w:r>
+        <w:t>we</w:t>
+      </w:r>
+      <w:r>
+        <w:t xml:space="preserve"> </w:t>
+      </w:r>
+      <w:r>
+        <w:t>that</w:t>
+      </w:r>
+      <w:r>
+        <w:t xml:space="preserve"> for positive examples</w:t>
+      </w:r>
+      <w:r>
+        <w:t xml:space="preserve"> (y = 1),</w:t>
+      </w:r>
+      <w:r>
+        <w:t xml:space="preserve"> we need </w:t>
+      </w:r>
+      <w:r>
+        <w:t>P(i</w:t>
+      </w:r>
+      <w:r>
+        <w:t>)*||ϴ||</w:t>
+      </w:r>
+      <w:r>
+        <w:t xml:space="preserve"> </w:t>
+      </w:r>
+      <w:r>
+        <w:t xml:space="preserve">to be </w:t>
+      </w:r>
+      <w:r>
+        <w:t>&gt;=</w:t>
+      </w:r>
+      <w:r>
+        <w:t xml:space="preserve"> </w:t>
+      </w:r>
+      <w:r>
+        <w:t>1</w:t>
+      </w:r>
+    </w:p>
+    <w:p>
+      <w:pPr>
+        <w:pStyle w:val="ListBullet"/>
+      </w:pPr>
+      <w:r>
+        <w:t>But if</w:t>
+      </w:r>
+      <w:r>
+        <w:t xml:space="preserve"> P1 over here is small, </w:t>
+      </w:r>
+      <w:r>
+        <w:t>it</w:t>
+      </w:r>
+      <w:r>
+        <w:t xml:space="preserve"> means we need </w:t>
+      </w:r>
+      <w:r>
+        <w:t>||ϴ||</w:t>
+      </w:r>
+      <w:r>
+        <w:t xml:space="preserve"> </w:t>
+      </w:r>
+      <w:r>
+        <w:t>to be pretty large</w:t>
+      </w:r>
+    </w:p>
+    <w:p>
+      <w:pPr>
+        <w:pStyle w:val="ListBullet"/>
+      </w:pPr>
+      <w:r>
+        <w:t>S</w:t>
+      </w:r>
+      <w:r>
+        <w:t>imilarly for o</w:t>
+      </w:r>
+      <w:r>
+        <w:t>ur negative example, we need P2</w:t>
+      </w:r>
+      <w:r>
+        <w:t>*||ϴ||</w:t>
+      </w:r>
+      <w:r>
+        <w:t xml:space="preserve">to be </w:t>
+      </w:r>
+      <w:r>
+        <w:t>&lt;= -1, and since</w:t>
+      </w:r>
+      <w:r>
+        <w:t xml:space="preserve"> P2 is small </w:t>
+      </w:r>
+      <w:r>
+        <w:t xml:space="preserve">+ negative, </w:t>
+      </w:r>
+      <w:r>
+        <w:t xml:space="preserve">the only way for that to happen as well is for </w:t>
+      </w:r>
+      <w:r>
+        <w:t>||ϴ||</w:t>
+      </w:r>
+      <w:r>
+        <w:t xml:space="preserve"> </w:t>
+      </w:r>
+      <w:r>
+        <w:t>o be large</w:t>
+      </w:r>
+    </w:p>
+    <w:p>
+      <w:pPr>
+        <w:pStyle w:val="ListBullet"/>
+        <w:rPr>
+          <w:i/>
+        </w:rPr>
+      </w:pPr>
+      <w:r>
+        <w:rPr>
+          <w:i/>
+        </w:rPr>
+        <w:t xml:space="preserve">But what </w:t>
+      </w:r>
+      <w:r>
+        <w:rPr>
+          <w:i/>
+        </w:rPr>
+        <w:t>we’</w:t>
+      </w:r>
+      <w:r>
+        <w:rPr>
+          <w:i/>
+        </w:rPr>
+        <w:t>re doing in the optimization objective trying to find a setting of parameters where the</w:t>
+      </w:r>
+      <w:r>
+        <w:rPr>
+          <w:i/>
+        </w:rPr>
+        <w:t xml:space="preserve"> ||ϴ|| </w:t>
+      </w:r>
+      <w:r>
+        <w:rPr>
+          <w:i/>
+        </w:rPr>
+        <w:t>is small</w:t>
+      </w:r>
+    </w:p>
+    <w:p>
+      <w:pPr>
+        <w:pStyle w:val="ListBullet"/>
+      </w:pPr>
+      <w:r>
+        <w:t xml:space="preserve">So, </w:t>
+      </w:r>
+      <w:r>
+        <w:t xml:space="preserve">this doesn't seem like such a good direction for the parameter vector + </w:t>
+      </w:r>
+      <w:r>
+        <w:t>ϴ</w:t>
+      </w:r>
+    </w:p>
+    <w:p>
+      <w:pPr>
+        <w:pStyle w:val="ListBullet"/>
+      </w:pPr>
+      <w:r>
+        <w:t>In contrast, just look at a different decision</w:t>
+      </w:r>
+      <w:r>
+        <w:t xml:space="preserve"> boundary chosen by the SVM, its corresponding perpendicular vector ϴ</w:t>
+      </w:r>
+      <w:r>
+        <w:t>, +</w:t>
+      </w:r>
+      <w:r>
+        <w:t xml:space="preserve"> the projections on it</w:t>
+      </w:r>
+    </w:p>
+    <w:p>
+      <w:pPr>
+        <w:pStyle w:val="ListBullet"/>
+        <w:numPr>
+          <w:ilvl w:val="0"/>
+          <w:numId w:val="0"/>
+        </w:numPr>
+        <w:ind w:left="1800" w:firstLine="360"/>
+      </w:pPr>
+      <w:r>
+        <w:rPr>
+          <w:noProof/>
+        </w:rPr>
+        <w:drawing>
+          <wp:inline distT="0" distB="0" distL="0" distR="0" wp14:anchorId="09EDE35D" wp14:editId="2F0FA823">
+            <wp:extent cx="2286000" cy="1485900"/>
+            <wp:effectExtent l="0" t="0" r="0" b="0"/>
+            <wp:docPr id="53" name="Picture 53"/>
+            <wp:cNvGraphicFramePr>
+              <a:graphicFrameLocks xmlns:a="http://schemas.openxmlformats.org/drawingml/2006/main" noChangeAspect="1"/>
+            </wp:cNvGraphicFramePr>
+            <a:graphic xmlns:a="http://schemas.openxmlformats.org/drawingml/2006/main">
+              <a:graphicData uri="http://schemas.openxmlformats.org/drawingml/2006/picture">
+                <pic:pic xmlns:pic="http://schemas.openxmlformats.org/drawingml/2006/picture">
+                  <pic:nvPicPr>
+                    <pic:cNvPr id="1" name=""/>
+                    <pic:cNvPicPr/>
+                  </pic:nvPicPr>
+                  <pic:blipFill>
+                    <a:blip r:embed="rId54"/>
+                    <a:stretch>
+                      <a:fillRect/>
+                    </a:stretch>
+                  </pic:blipFill>
+                  <pic:spPr>
+                    <a:xfrm>
+                      <a:off x="0" y="0"/>
+                      <a:ext cx="2286000" cy="1485900"/>
+                    </a:xfrm>
+                    <a:prstGeom prst="rect">
+                      <a:avLst/>
+                    </a:prstGeom>
+                  </pic:spPr>
+                </pic:pic>
+              </a:graphicData>
+            </a:graphic>
+          </wp:inline>
+        </w:drawing>
+      </w:r>
+    </w:p>
+    <w:p>
+      <w:pPr>
+        <w:pStyle w:val="ListBullet"/>
+      </w:pPr>
+      <w:r>
+        <w:lastRenderedPageBreak/>
+        <w:t>N</w:t>
+      </w:r>
+      <w:r>
+        <w:t>otice that now P1 + P2 are much bigger, so i</w:t>
+      </w:r>
+      <w:r>
+        <w:t>f we still need to enforce our</w:t>
+      </w:r>
+      <w:r>
+        <w:t xml:space="preserve"> constraints</w:t>
+      </w:r>
+      <w:r>
+        <w:t xml:space="preserve">, b/c P1 and P2 are much </w:t>
+      </w:r>
+      <w:r>
+        <w:t>bigger</w:t>
+      </w:r>
+      <w:r>
+        <w:t xml:space="preserve">, </w:t>
+      </w:r>
+      <w:r>
+        <w:t>||ϴ||</w:t>
+      </w:r>
+      <w:r>
+        <w:t xml:space="preserve"> can be smaller. </w:t>
+      </w:r>
+    </w:p>
+    <w:p>
+      <w:pPr>
+        <w:pStyle w:val="ListBullet"/>
+      </w:pPr>
+      <w:r>
+        <w:t xml:space="preserve">By </w:t>
+      </w:r>
+      <w:r>
+        <w:t xml:space="preserve">choosing </w:t>
+      </w:r>
+      <w:r>
+        <w:rPr>
+          <w:i/>
+        </w:rPr>
+        <w:t>this</w:t>
+      </w:r>
+      <w:r>
+        <w:t xml:space="preserve"> decision boundary, </w:t>
+      </w:r>
+      <w:r>
+        <w:t xml:space="preserve">the SVM can make the </w:t>
+      </w:r>
+      <w:r>
+        <w:t>||ϴ||</w:t>
+      </w:r>
+      <w:r>
+        <w:t xml:space="preserve"> </w:t>
+      </w:r>
+      <w:r>
+        <w:t xml:space="preserve">much smaller + therefore make the squared </w:t>
+      </w:r>
+      <w:r>
+        <w:t>||ϴ||</w:t>
+      </w:r>
+      <w:r>
+        <w:t xml:space="preserve"> smaller</w:t>
+      </w:r>
+    </w:p>
+    <w:p>
+      <w:pPr>
+        <w:pStyle w:val="ListBullet"/>
+        <w:rPr>
+          <w:b/>
+        </w:rPr>
+      </w:pPr>
+      <w:r>
+        <w:t xml:space="preserve">This </w:t>
+      </w:r>
+      <w:r>
+        <w:t>is why the SVM would choose this</w:t>
+      </w:r>
+      <w:r>
+        <w:t xml:space="preserve"> 2</w:t>
+      </w:r>
+      <w:r>
+        <w:rPr>
+          <w:vertAlign w:val="superscript"/>
+        </w:rPr>
+        <w:t>nd</w:t>
+      </w:r>
+      <w:r>
+        <w:t xml:space="preserve"> hypothesis </w:t>
+      </w:r>
+      <w:r>
+        <w:t xml:space="preserve">+ how </w:t>
+      </w:r>
+      <w:r>
+        <w:t xml:space="preserve">the SVM gives rise to </w:t>
+      </w:r>
+      <w:r>
+        <w:t>the</w:t>
+      </w:r>
+      <w:r>
+        <w:t xml:space="preserve"> </w:t>
+      </w:r>
+      <w:r>
+        <w:rPr>
+          <w:b/>
+        </w:rPr>
+        <w:t xml:space="preserve">large margin certification effect. </w:t>
+      </w:r>
+    </w:p>
+    <w:p>
+      <w:pPr>
+        <w:pStyle w:val="ListBullet"/>
+      </w:pPr>
+      <w:r>
+        <w:t>W</w:t>
+      </w:r>
+      <w:r>
+        <w:t xml:space="preserve">e want the projections of </w:t>
+      </w:r>
+      <w:r>
+        <w:t>both</w:t>
+      </w:r>
+      <w:r>
+        <w:t xml:space="preserve"> positive + negative examples onto </w:t>
+      </w:r>
+      <w:r>
+        <w:t>ϴ</w:t>
+      </w:r>
+      <w:r>
+        <w:t xml:space="preserve"> </w:t>
+      </w:r>
+      <w:r>
+        <w:t xml:space="preserve">to be large, + the only way for that to hold true this is if there's </w:t>
+      </w:r>
+      <w:r>
+        <w:t>a</w:t>
+      </w:r>
+      <w:r>
+        <w:t xml:space="preserve"> large gap</w:t>
+      </w:r>
+      <w:r>
+        <w:t>/margin</w:t>
+      </w:r>
+      <w:r>
+        <w:t xml:space="preserve"> that separates positive + negative examples</w:t>
+      </w:r>
+      <w:r>
+        <w:t>:</w:t>
+      </w:r>
+    </w:p>
+    <w:p>
+      <w:pPr>
+        <w:pStyle w:val="ListBullet"/>
+        <w:numPr>
+          <w:ilvl w:val="0"/>
+          <w:numId w:val="0"/>
+        </w:numPr>
+        <w:ind w:left="2520"/>
+      </w:pPr>
+      <w:r>
+        <w:rPr>
+          <w:noProof/>
+        </w:rPr>
+        <w:drawing>
+          <wp:inline distT="0" distB="0" distL="0" distR="0" wp14:anchorId="234FDC87" wp14:editId="41579035">
+            <wp:extent cx="1609725" cy="1809750"/>
+            <wp:effectExtent l="0" t="0" r="9525" b="0"/>
+            <wp:docPr id="54" name="Picture 54"/>
+            <wp:cNvGraphicFramePr>
+              <a:graphicFrameLocks xmlns:a="http://schemas.openxmlformats.org/drawingml/2006/main" noChangeAspect="1"/>
+            </wp:cNvGraphicFramePr>
+            <a:graphic xmlns:a="http://schemas.openxmlformats.org/drawingml/2006/main">
+              <a:graphicData uri="http://schemas.openxmlformats.org/drawingml/2006/picture">
+                <pic:pic xmlns:pic="http://schemas.openxmlformats.org/drawingml/2006/picture">
+                  <pic:nvPicPr>
+                    <pic:cNvPr id="1" name=""/>
+                    <pic:cNvPicPr/>
+                  </pic:nvPicPr>
+                  <pic:blipFill>
+                    <a:blip r:embed="rId55"/>
+                    <a:stretch>
+                      <a:fillRect/>
+                    </a:stretch>
+                  </pic:blipFill>
+                  <pic:spPr>
+                    <a:xfrm>
+                      <a:off x="0" y="0"/>
+                      <a:ext cx="1609725" cy="1809750"/>
+                    </a:xfrm>
+                    <a:prstGeom prst="rect">
+                      <a:avLst/>
+                    </a:prstGeom>
+                  </pic:spPr>
+                </pic:pic>
+              </a:graphicData>
+            </a:graphic>
+          </wp:inline>
+        </w:drawing>
+      </w:r>
+    </w:p>
+    <w:p>
+      <w:pPr>
+        <w:pStyle w:val="ListBullet"/>
+      </w:pPr>
+      <w:r>
+        <w:t>The magnitude of this margin is exactly the values of P1, P2, P3 +</w:t>
+      </w:r>
+      <w:r>
+        <w:t xml:space="preserve"> so on</w:t>
+      </w:r>
+    </w:p>
+    <w:p>
+      <w:pPr>
+        <w:pStyle w:val="ListBullet"/>
+      </w:pPr>
+      <w:r>
+        <w:t xml:space="preserve">By </w:t>
+      </w:r>
+      <w:r>
+        <w:t>making the margin la</w:t>
+      </w:r>
+      <w:r>
+        <w:t>rge (</w:t>
+      </w:r>
+      <w:r>
+        <w:t xml:space="preserve">by </w:t>
+      </w:r>
+      <w:r>
+        <w:t xml:space="preserve">making </w:t>
+      </w:r>
+      <w:r>
+        <w:t xml:space="preserve">P1, P2, P3 + so on </w:t>
+      </w:r>
+      <w:r>
+        <w:t xml:space="preserve">large), </w:t>
+      </w:r>
+      <w:r>
+        <w:t xml:space="preserve">the SVM can end up w/ a smaller value for the </w:t>
+      </w:r>
+      <w:r>
+        <w:t>||ϴ</w:t>
+      </w:r>
+      <w:r>
+        <w:t>||, which it’s doing in</w:t>
+      </w:r>
+      <w:r>
+        <w:t xml:space="preserve"> the objective</w:t>
+      </w:r>
+    </w:p>
+    <w:p>
+      <w:pPr>
+        <w:pStyle w:val="ListBullet"/>
+      </w:pPr>
+      <w:r>
+        <w:t xml:space="preserve">This </w:t>
+      </w:r>
+      <w:r>
+        <w:t xml:space="preserve">is why this </w:t>
+      </w:r>
+      <w:r>
+        <w:t>SVM</w:t>
+      </w:r>
+      <w:r>
+        <w:t xml:space="preserve"> ends up w/</w:t>
+      </w:r>
+      <w:r>
+        <w:t xml:space="preserve"> a l</w:t>
+      </w:r>
+      <w:r>
+        <w:t>arge margin classifiers</w:t>
+      </w:r>
+      <w:r>
+        <w:t>,</w:t>
+      </w:r>
+      <w:r>
+        <w:t xml:space="preserve"> b/c </w:t>
+      </w:r>
+      <w:r>
+        <w:t>its</w:t>
+      </w:r>
+      <w:r>
+        <w:t xml:space="preserve"> trying to maximize the </w:t>
+      </w:r>
+      <w:r>
+        <w:t>||</w:t>
+      </w:r>
+      <w:r>
+        <w:t>P(i)</w:t>
+      </w:r>
+      <w:r>
+        <w:t>||</w:t>
+      </w:r>
+      <w:r>
+        <w:t xml:space="preserve">’s, </w:t>
+      </w:r>
+      <w:r>
+        <w:t xml:space="preserve">or </w:t>
+      </w:r>
+      <w:r>
+        <w:t xml:space="preserve">the distance from the training examples to the decision boundary. </w:t>
+      </w:r>
+    </w:p>
+    <w:p>
+      <w:pPr>
+        <w:pStyle w:val="ListBullet"/>
+        <w:numPr>
+          <w:ilvl w:val="0"/>
+          <w:numId w:val="0"/>
+        </w:numPr>
+        <w:ind w:left="360"/>
+      </w:pPr>
+    </w:p>
+    <w:p>
+      <w:pPr>
+        <w:pStyle w:val="ListBullet"/>
+      </w:pPr>
+      <w:r>
+        <w:t xml:space="preserve">We </w:t>
+      </w:r>
+      <w:r>
+        <w:t xml:space="preserve">did this whole derivation using </w:t>
+      </w:r>
+      <w:r>
+        <w:t>the</w:t>
+      </w:r>
+      <w:r>
+        <w:t xml:space="preserve"> simplification that parameter </w:t>
+      </w:r>
+      <w:r>
+        <w:t>ϴ</w:t>
+      </w:r>
+      <w:r>
+        <w:t xml:space="preserve">0 must be </w:t>
+      </w:r>
+      <w:r>
+        <w:t>=</w:t>
+      </w:r>
+      <w:r>
+        <w:t xml:space="preserve"> 0. </w:t>
+      </w:r>
+    </w:p>
+    <w:p>
+      <w:pPr>
+        <w:pStyle w:val="ListBullet"/>
+      </w:pPr>
+      <w:r>
+        <w:t xml:space="preserve">The effect of that </w:t>
+      </w:r>
+      <w:r>
+        <w:t>is that we’</w:t>
+      </w:r>
+      <w:r>
+        <w:t xml:space="preserve">re </w:t>
+      </w:r>
+      <w:r>
+        <w:t xml:space="preserve">only </w:t>
+      </w:r>
+      <w:r>
+        <w:t>entertaining decision boundarie</w:t>
+      </w:r>
+      <w:r>
+        <w:t xml:space="preserve">s that pass through the origin </w:t>
+      </w:r>
+    </w:p>
+    <w:p>
+      <w:pPr>
+        <w:pStyle w:val="ListBullet"/>
+      </w:pPr>
+      <w:r>
+        <w:t>I</w:t>
+      </w:r>
+      <w:r>
+        <w:t xml:space="preserve">f you allow </w:t>
+      </w:r>
+      <w:r>
+        <w:t>ϴ</w:t>
+      </w:r>
+      <w:r>
+        <w:t>0</w:t>
+      </w:r>
+      <w:r>
+        <w:t xml:space="preserve"> to </w:t>
+      </w:r>
+      <w:r>
+        <w:t xml:space="preserve">be != </w:t>
+      </w:r>
+      <w:r>
+        <w:t xml:space="preserve">0, </w:t>
+      </w:r>
+      <w:r>
+        <w:t xml:space="preserve">you </w:t>
+      </w:r>
+      <w:r>
+        <w:t xml:space="preserve">can </w:t>
+      </w:r>
+      <w:r>
+        <w:t xml:space="preserve">entertain decision boundaries that </w:t>
+      </w:r>
+      <w:r>
+        <w:t>don’</w:t>
+      </w:r>
+      <w:r>
+        <w:t>t cross through the origin</w:t>
+      </w:r>
+    </w:p>
+    <w:p>
+      <w:pPr>
+        <w:pStyle w:val="ListBullet"/>
+      </w:pPr>
+      <w:r>
+        <w:t>It turns out that this same large margin proof works in pretty much in exactly the same way</w:t>
+      </w:r>
+    </w:p>
+    <w:p>
+      <w:pPr>
+        <w:pStyle w:val="ListBullet"/>
+      </w:pPr>
+      <w:r>
+        <w:rPr>
+          <w:i/>
+        </w:rPr>
+        <w:t xml:space="preserve">Generally, </w:t>
+      </w:r>
+      <w:r>
+        <w:t xml:space="preserve">even </w:t>
+      </w:r>
+      <w:r>
+        <w:t xml:space="preserve">when </w:t>
+      </w:r>
+      <w:r>
+        <w:t>ϴ</w:t>
+      </w:r>
+      <w:r>
+        <w:t xml:space="preserve">0 is </w:t>
+      </w:r>
+      <w:r>
+        <w:t>!=</w:t>
+      </w:r>
+      <w:r>
+        <w:t xml:space="preserve"> 0, the SVM is trying to</w:t>
+      </w:r>
+      <w:r>
+        <w:t xml:space="preserve"> find the large margin separator between the positive + negative examples</w:t>
+      </w:r>
+      <w:r>
+        <w:t xml:space="preserve"> </w:t>
+      </w:r>
+      <w:r>
+        <w:t>(</w:t>
+      </w:r>
+      <w:r>
+        <w:t>when you ha</w:t>
+      </w:r>
+      <w:r>
+        <w:t xml:space="preserve">ve this optimization objective, which </w:t>
+      </w:r>
+      <w:r>
+        <w:t>corresponds to th</w:t>
+      </w:r>
+      <w:r>
+        <w:t>e case of when C is very large)</w:t>
+      </w:r>
+    </w:p>
+    <w:p>
+      <w:pPr>
+        <w:pStyle w:val="ListBullet"/>
+        <w:numPr>
+          <w:ilvl w:val="0"/>
+          <w:numId w:val="0"/>
+        </w:numPr>
+        <w:ind w:left="1080" w:firstLine="360"/>
+      </w:pPr>
+      <w:r>
+        <w:rPr>
+          <w:noProof/>
+        </w:rPr>
+        <w:drawing>
+          <wp:inline distT="0" distB="0" distL="0" distR="0" wp14:anchorId="2FA5E7EA" wp14:editId="5A1D82E3">
+            <wp:extent cx="3819525" cy="704850"/>
+            <wp:effectExtent l="0" t="0" r="9525" b="0"/>
+            <wp:docPr id="55" name="Picture 55"/>
+            <wp:cNvGraphicFramePr>
+              <a:graphicFrameLocks xmlns:a="http://schemas.openxmlformats.org/drawingml/2006/main" noChangeAspect="1"/>
+            </wp:cNvGraphicFramePr>
+            <a:graphic xmlns:a="http://schemas.openxmlformats.org/drawingml/2006/main">
+              <a:graphicData uri="http://schemas.openxmlformats.org/drawingml/2006/picture">
+                <pic:pic xmlns:pic="http://schemas.openxmlformats.org/drawingml/2006/picture">
+                  <pic:nvPicPr>
+                    <pic:cNvPr id="1" name=""/>
+                    <pic:cNvPicPr/>
+                  </pic:nvPicPr>
+                  <pic:blipFill>
+                    <a:blip r:embed="rId56"/>
+                    <a:stretch>
+                      <a:fillRect/>
+                    </a:stretch>
+                  </pic:blipFill>
+                  <pic:spPr>
+                    <a:xfrm>
+                      <a:off x="0" y="0"/>
+                      <a:ext cx="3819525" cy="704850"/>
+                    </a:xfrm>
+                    <a:prstGeom prst="rect">
+                      <a:avLst/>
+                    </a:prstGeom>
+                  </pic:spPr>
+                </pic:pic>
+              </a:graphicData>
+            </a:graphic>
+          </wp:inline>
+        </w:drawing>
+      </w:r>
+    </w:p>
+    <w:p>
+      <w:pPr>
+        <w:pStyle w:val="ListBullet"/>
+        <w:numPr>
+          <w:ilvl w:val="0"/>
+          <w:numId w:val="0"/>
+        </w:numPr>
+        <w:ind w:left="360"/>
+      </w:pPr>
+    </w:p>
+    <w:p>
+      <w:pPr>
+        <w:pStyle w:val="ListBullet"/>
+        <w:numPr>
+          <w:ilvl w:val="0"/>
+          <w:numId w:val="0"/>
+        </w:numPr>
+        <w:ind w:left="360"/>
+      </w:pPr>
+    </w:p>
+    <w:p>
+      <w:pPr>
+        <w:pStyle w:val="ListBullet"/>
+        <w:numPr>
+          <w:ilvl w:val="0"/>
+          <w:numId w:val="0"/>
+        </w:numPr>
+        <w:ind w:left="360"/>
+      </w:pPr>
+    </w:p>
+    <w:p>
+      <w:pPr>
+        <w:pStyle w:val="ListBullet"/>
+      </w:pPr>
+      <w:r>
+        <w:rPr>
+          <w:noProof/>
+        </w:rPr>
+        <w:lastRenderedPageBreak/>
+        <w:drawing>
+          <wp:inline distT="0" distB="0" distL="0" distR="0" wp14:anchorId="58AB41BF" wp14:editId="4FF0C221">
+            <wp:extent cx="2981325" cy="265814"/>
+            <wp:effectExtent l="0" t="0" r="0" b="1270"/>
+            <wp:docPr id="13" name="Picture 13"/>
+            <wp:cNvGraphicFramePr>
+              <a:graphicFrameLocks xmlns:a="http://schemas.openxmlformats.org/drawingml/2006/main" noChangeAspect="1"/>
+            </wp:cNvGraphicFramePr>
+            <a:graphic xmlns:a="http://schemas.openxmlformats.org/drawingml/2006/main">
+              <a:graphicData uri="http://schemas.openxmlformats.org/drawingml/2006/picture">
+                <pic:pic xmlns:pic="http://schemas.openxmlformats.org/drawingml/2006/picture">
+                  <pic:nvPicPr>
+                    <pic:cNvPr id="1" name=""/>
+                    <pic:cNvPicPr/>
+                  </pic:nvPicPr>
+                  <pic:blipFill rotWithShape="1">
+                    <a:blip r:embed="rId57"/>
+                    <a:srcRect b="85540"/>
+                    <a:stretch/>
+                  </pic:blipFill>
+                  <pic:spPr bwMode="auto">
+                    <a:xfrm>
+                      <a:off x="0" y="0"/>
+                      <a:ext cx="2981325" cy="265814"/>
+                    </a:xfrm>
+                    <a:prstGeom prst="rect">
+                      <a:avLst/>
+                    </a:prstGeom>
+                    <a:ln>
+                      <a:noFill/>
+                    </a:ln>
+                    <a:extLst>
+                      <a:ext uri="{53640926-AAD7-44D8-BBD7-CCE9431645EC}">
+                        <a14:shadowObscured xmlns:a14="http://schemas.microsoft.com/office/drawing/2010/main"/>
+                      </a:ext>
+                    </a:extLst>
+                  </pic:spPr>
+                </pic:pic>
+              </a:graphicData>
+            </a:graphic>
+          </wp:inline>
+        </w:drawing>
+      </w:r>
+      <w:r>
+        <w:rPr>
+          <w:noProof/>
+        </w:rPr>
+        <w:drawing>
+          <wp:inline distT="0" distB="0" distL="0" distR="0" wp14:anchorId="553D55C6" wp14:editId="2D106A24">
+            <wp:extent cx="2810391" cy="971182"/>
+            <wp:effectExtent l="0" t="0" r="0" b="635"/>
+            <wp:docPr id="48" name="Picture 48"/>
+            <wp:cNvGraphicFramePr>
+              <a:graphicFrameLocks xmlns:a="http://schemas.openxmlformats.org/drawingml/2006/main" noChangeAspect="1"/>
+            </wp:cNvGraphicFramePr>
+            <a:graphic xmlns:a="http://schemas.openxmlformats.org/drawingml/2006/main">
+              <a:graphicData uri="http://schemas.openxmlformats.org/drawingml/2006/picture">
+                <pic:pic xmlns:pic="http://schemas.openxmlformats.org/drawingml/2006/picture">
+                  <pic:nvPicPr>
+                    <pic:cNvPr id="1" name=""/>
+                    <pic:cNvPicPr/>
+                  </pic:nvPicPr>
+                  <pic:blipFill rotWithShape="1">
+                    <a:blip r:embed="rId57"/>
+                    <a:srcRect t="43957"/>
+                    <a:stretch/>
+                  </pic:blipFill>
+                  <pic:spPr bwMode="auto">
+                    <a:xfrm>
+                      <a:off x="0" y="0"/>
+                      <a:ext cx="2822181" cy="975256"/>
+                    </a:xfrm>
+                    <a:prstGeom prst="rect">
+                      <a:avLst/>
+                    </a:prstGeom>
+                    <a:ln>
+                      <a:noFill/>
+                    </a:ln>
+                    <a:extLst>
+                      <a:ext uri="{53640926-AAD7-44D8-BBD7-CCE9431645EC}">
+                        <a14:shadowObscured xmlns:a14="http://schemas.microsoft.com/office/drawing/2010/main"/>
+                      </a:ext>
+                    </a:extLst>
+                  </pic:spPr>
+                </pic:pic>
+              </a:graphicData>
+            </a:graphic>
+          </wp:inline>
+        </w:drawing>
+      </w:r>
+    </w:p>
+    <w:p>
+      <w:pPr>
+        <w:pStyle w:val="ListBullet"/>
+      </w:pPr>
+      <w:r>
+        <w:rPr>
+          <w:noProof/>
+        </w:rPr>
+        <w:drawing>
+          <wp:inline distT="0" distB="0" distL="0" distR="0" wp14:anchorId="7EDACEA8" wp14:editId="5E1C3692">
+            <wp:extent cx="3230584" cy="1532203"/>
+            <wp:effectExtent l="0" t="0" r="8255" b="0"/>
+            <wp:docPr id="45" name="Picture 45"/>
+            <wp:cNvGraphicFramePr>
+              <a:graphicFrameLocks xmlns:a="http://schemas.openxmlformats.org/drawingml/2006/main" noChangeAspect="1"/>
+            </wp:cNvGraphicFramePr>
+            <a:graphic xmlns:a="http://schemas.openxmlformats.org/drawingml/2006/main">
+              <a:graphicData uri="http://schemas.openxmlformats.org/drawingml/2006/picture">
+                <pic:pic xmlns:pic="http://schemas.openxmlformats.org/drawingml/2006/picture">
+                  <pic:nvPicPr>
+                    <pic:cNvPr id="1" name=""/>
+                    <pic:cNvPicPr/>
+                  </pic:nvPicPr>
+                  <pic:blipFill rotWithShape="1">
+                    <a:blip r:embed="rId58"/>
+                    <a:srcRect t="9070" r="30590" b="29119"/>
+                    <a:stretch/>
+                  </pic:blipFill>
+                  <pic:spPr bwMode="auto">
+                    <a:xfrm>
+                      <a:off x="0" y="0"/>
+                      <a:ext cx="3244705" cy="1538901"/>
+                    </a:xfrm>
+                    <a:prstGeom prst="rect">
+                      <a:avLst/>
+                    </a:prstGeom>
+                    <a:ln>
+                      <a:noFill/>
+                    </a:ln>
+                    <a:extLst>
+                      <a:ext uri="{53640926-AAD7-44D8-BBD7-CCE9431645EC}">
+                        <a14:shadowObscured xmlns:a14="http://schemas.microsoft.com/office/drawing/2010/main"/>
+                      </a:ext>
+                    </a:extLst>
+                  </pic:spPr>
+                </pic:pic>
+              </a:graphicData>
+            </a:graphic>
+          </wp:inline>
+        </w:drawing>
+      </w:r>
+      <w:r>
+        <w:rPr>
+          <w:noProof/>
+        </w:rPr>
+        <w:drawing>
+          <wp:inline distT="0" distB="0" distL="0" distR="0" wp14:anchorId="3D40CC1B" wp14:editId="79E30338">
+            <wp:extent cx="5496125" cy="403801"/>
+            <wp:effectExtent l="0" t="0" r="0" b="0"/>
+            <wp:docPr id="56" name="Picture 56"/>
+            <wp:cNvGraphicFramePr>
+              <a:graphicFrameLocks xmlns:a="http://schemas.openxmlformats.org/drawingml/2006/main" noChangeAspect="1"/>
+            </wp:cNvGraphicFramePr>
+            <a:graphic xmlns:a="http://schemas.openxmlformats.org/drawingml/2006/main">
+              <a:graphicData uri="http://schemas.openxmlformats.org/drawingml/2006/picture">
+                <pic:pic xmlns:pic="http://schemas.openxmlformats.org/drawingml/2006/picture">
+                  <pic:nvPicPr>
+                    <pic:cNvPr id="1" name=""/>
+                    <pic:cNvPicPr/>
+                  </pic:nvPicPr>
+                  <pic:blipFill rotWithShape="1">
+                    <a:blip r:embed="rId58"/>
+                    <a:srcRect t="81299" r="7514" b="5943"/>
+                    <a:stretch/>
+                  </pic:blipFill>
+                  <pic:spPr bwMode="auto">
+                    <a:xfrm>
+                      <a:off x="0" y="0"/>
+                      <a:ext cx="5497033" cy="403868"/>
+                    </a:xfrm>
+                    <a:prstGeom prst="rect">
+                      <a:avLst/>
+                    </a:prstGeom>
+                    <a:ln>
+                      <a:noFill/>
+                    </a:ln>
+                    <a:extLst>
+                      <a:ext uri="{53640926-AAD7-44D8-BBD7-CCE9431645EC}">
+                        <a14:shadowObscured xmlns:a14="http://schemas.microsoft.com/office/drawing/2010/main"/>
+                      </a:ext>
+                    </a:extLst>
+                  </pic:spPr>
+                </pic:pic>
+              </a:graphicData>
+            </a:graphic>
+          </wp:inline>
+        </w:drawing>
+      </w:r>
+    </w:p>
+    <w:p>
+      <w:pPr>
+        <w:pStyle w:val="ListBullet"/>
+        <w:tabs>
+          <w:tab w:val="clear" w:pos="360"/>
+          <w:tab w:val="num" w:pos="1080"/>
+        </w:tabs>
+        <w:ind w:left="1080"/>
+      </w:pPr>
+      <w:r>
+        <w:rPr>
+          <w:b/>
+        </w:rPr>
+        <w:t xml:space="preserve">1/2 </w:t>
+      </w:r>
+      <w:bookmarkStart w:id="0" w:name="_GoBack"/>
+      <w:bookmarkEnd w:id="0"/>
     </w:p>
     <w:sectPr>
       <w:pgSz w:w="12240" w:h="15840"/>
@@ -5486,7 +8546,7 @@
 </file>
 
 <file path=customXml/itemProps1.xml><?xml version="1.0" encoding="utf-8"?>
-<ds:datastoreItem xmlns:ds="http://schemas.openxmlformats.org/officeDocument/2006/customXml" ds:itemID="{76FD1251-9AE2-460B-B371-08B57A145AD9}">
+<ds:datastoreItem xmlns:ds="http://schemas.openxmlformats.org/officeDocument/2006/customXml" ds:itemID="{CEE2BB0E-BBDF-42ED-861D-0B5692AEDA0F}">
   <ds:schemaRefs>
     <ds:schemaRef ds:uri="http://schemas.openxmlformats.org/officeDocument/2006/bibliography"/>
   </ds:schemaRefs>

</xml_diff>

<commit_message>
Start Kernel Lecture in Coursera Stanford ML
</commit_message>
<xml_diff>
--- a/MachineLearning/Coursera/StanfordMachineLearning/Week7_SupportVectorMachines/Week_7_1_LargeMarginClassification.docx
+++ b/MachineLearning/Coursera/StanfordMachineLearning/Week7_SupportVectorMachines/Week_7_1_LargeMarginClassification.docx
@@ -1,6 +1,6 @@
 
 <file path=word/document.xml><?xml version="1.0" encoding="utf-8"?>
-<w:document xmlns:wpc="http://schemas.microsoft.com/office/word/2010/wordprocessingCanvas" xmlns:mc="http://schemas.openxmlformats.org/markup-compatibility/2006" xmlns:o="urn:schemas-microsoft-com:office:office" xmlns:r="http://schemas.openxmlformats.org/officeDocument/2006/relationships" xmlns:m="http://schemas.openxmlformats.org/officeDocument/2006/math" xmlns:v="urn:schemas-microsoft-com:vml" xmlns:wp14="http://schemas.microsoft.com/office/word/2010/wordprocessingDrawing" xmlns:wp="http://schemas.openxmlformats.org/drawingml/2006/wordprocessingDrawing" xmlns:w10="urn:schemas-microsoft-com:office:word" xmlns:w="http://schemas.openxmlformats.org/wordprocessingml/2006/main" xmlns:w14="http://schemas.microsoft.com/office/word/2010/wordml" xmlns:w15="http://schemas.microsoft.com/office/word/2012/wordml" xmlns:wpg="http://schemas.microsoft.com/office/word/2010/wordprocessingGroup" xmlns:wpi="http://schemas.microsoft.com/office/word/2010/wordprocessingInk" xmlns:wne="http://schemas.microsoft.com/office/word/2006/wordml" xmlns:wps="http://schemas.microsoft.com/office/word/2010/wordprocessingShape" mc:Ignorable="w14 w15 wp14">
+<w:document xmlns:wpc="http://schemas.microsoft.com/office/word/2010/wordprocessingCanvas" xmlns:cx="http://schemas.microsoft.com/office/drawing/2014/chartex" xmlns:cx1="http://schemas.microsoft.com/office/drawing/2015/9/8/chartex" xmlns:cx2="http://schemas.microsoft.com/office/drawing/2015/10/21/chartex" xmlns:cx3="http://schemas.microsoft.com/office/drawing/2016/5/9/chartex" xmlns:cx4="http://schemas.microsoft.com/office/drawing/2016/5/10/chartex" xmlns:cx5="http://schemas.microsoft.com/office/drawing/2016/5/11/chartex" xmlns:cx6="http://schemas.microsoft.com/office/drawing/2016/5/12/chartex" xmlns:cx7="http://schemas.microsoft.com/office/drawing/2016/5/13/chartex" xmlns:cx8="http://schemas.microsoft.com/office/drawing/2016/5/14/chartex" xmlns:mc="http://schemas.openxmlformats.org/markup-compatibility/2006" xmlns:aink="http://schemas.microsoft.com/office/drawing/2016/ink" xmlns:am3d="http://schemas.microsoft.com/office/drawing/2017/model3d" xmlns:o="urn:schemas-microsoft-com:office:office" xmlns:r="http://schemas.openxmlformats.org/officeDocument/2006/relationships" xmlns:m="http://schemas.openxmlformats.org/officeDocument/2006/math" xmlns:v="urn:schemas-microsoft-com:vml" xmlns:wp14="http://schemas.microsoft.com/office/word/2010/wordprocessingDrawing" xmlns:wp="http://schemas.openxmlformats.org/drawingml/2006/wordprocessingDrawing" xmlns:w10="urn:schemas-microsoft-com:office:word" xmlns:w="http://schemas.openxmlformats.org/wordprocessingml/2006/main" xmlns:w14="http://schemas.microsoft.com/office/word/2010/wordml" xmlns:w15="http://schemas.microsoft.com/office/word/2012/wordml" xmlns:w16cid="http://schemas.microsoft.com/office/word/2016/wordml/cid" xmlns:w16se="http://schemas.microsoft.com/office/word/2015/wordml/symex" xmlns:wpg="http://schemas.microsoft.com/office/word/2010/wordprocessingGroup" xmlns:wpi="http://schemas.microsoft.com/office/word/2010/wordprocessingInk" xmlns:wne="http://schemas.microsoft.com/office/word/2006/wordml" xmlns:wps="http://schemas.microsoft.com/office/word/2010/wordprocessingShape" mc:Ignorable="w14 w15 w16se w16cid wp14">
   <w:body>
     <w:p>
       <w:pPr>
@@ -4753,7 +4753,15 @@
         <w:rPr>
           <w:i/>
         </w:rPr>
-        <w:t>project it down</w:t>
+        <w:t>project</w:t>
+      </w:r>
+      <w:bookmarkStart w:id="0" w:name="_GoBack"/>
+      <w:bookmarkEnd w:id="0"/>
+      <w:r>
+        <w:rPr>
+          <w:i/>
+        </w:rPr>
+        <w:t xml:space="preserve"> down</w:t>
       </w:r>
       <w:r>
         <w:t xml:space="preserve"> onto U</w:t>
@@ -4762,7 +4770,13 @@
         <w:t xml:space="preserve"> =</w:t>
       </w:r>
       <w:r>
-        <w:t xml:space="preserve"> take a </w:t>
+        <w:t xml:space="preserve"> take a</w:t>
+      </w:r>
+      <w:r>
+        <w:t>n</w:t>
+      </w:r>
+      <w:r>
+        <w:t xml:space="preserve"> </w:t>
       </w:r>
       <w:r>
         <w:rPr>
@@ -7679,8 +7693,6 @@
         </w:rPr>
         <w:t xml:space="preserve">1/2 </w:t>
       </w:r>
-      <w:bookmarkStart w:id="0" w:name="_GoBack"/>
-      <w:bookmarkEnd w:id="0"/>
     </w:p>
     <w:sectPr>
       <w:pgSz w:w="12240" w:h="15840"/>
@@ -7693,7 +7705,7 @@
 </file>
 
 <file path=word/endnotes.xml><?xml version="1.0" encoding="utf-8"?>
-<w:endnotes xmlns:wpc="http://schemas.microsoft.com/office/word/2010/wordprocessingCanvas" xmlns:mc="http://schemas.openxmlformats.org/markup-compatibility/2006" xmlns:o="urn:schemas-microsoft-com:office:office" xmlns:r="http://schemas.openxmlformats.org/officeDocument/2006/relationships" xmlns:m="http://schemas.openxmlformats.org/officeDocument/2006/math" xmlns:v="urn:schemas-microsoft-com:vml" xmlns:wp14="http://schemas.microsoft.com/office/word/2010/wordprocessingDrawing" xmlns:wp="http://schemas.openxmlformats.org/drawingml/2006/wordprocessingDrawing" xmlns:w10="urn:schemas-microsoft-com:office:word" xmlns:w="http://schemas.openxmlformats.org/wordprocessingml/2006/main" xmlns:w14="http://schemas.microsoft.com/office/word/2010/wordml" xmlns:w15="http://schemas.microsoft.com/office/word/2012/wordml" xmlns:wpg="http://schemas.microsoft.com/office/word/2010/wordprocessingGroup" xmlns:wpi="http://schemas.microsoft.com/office/word/2010/wordprocessingInk" xmlns:wne="http://schemas.microsoft.com/office/word/2006/wordml" xmlns:wps="http://schemas.microsoft.com/office/word/2010/wordprocessingShape" mc:Ignorable="w14 w15 wp14">
+<w:endnotes xmlns:wpc="http://schemas.microsoft.com/office/word/2010/wordprocessingCanvas" xmlns:cx="http://schemas.microsoft.com/office/drawing/2014/chartex" xmlns:cx1="http://schemas.microsoft.com/office/drawing/2015/9/8/chartex" xmlns:cx2="http://schemas.microsoft.com/office/drawing/2015/10/21/chartex" xmlns:cx3="http://schemas.microsoft.com/office/drawing/2016/5/9/chartex" xmlns:cx4="http://schemas.microsoft.com/office/drawing/2016/5/10/chartex" xmlns:cx5="http://schemas.microsoft.com/office/drawing/2016/5/11/chartex" xmlns:cx6="http://schemas.microsoft.com/office/drawing/2016/5/12/chartex" xmlns:cx7="http://schemas.microsoft.com/office/drawing/2016/5/13/chartex" xmlns:cx8="http://schemas.microsoft.com/office/drawing/2016/5/14/chartex" xmlns:mc="http://schemas.openxmlformats.org/markup-compatibility/2006" xmlns:aink="http://schemas.microsoft.com/office/drawing/2016/ink" xmlns:am3d="http://schemas.microsoft.com/office/drawing/2017/model3d" xmlns:o="urn:schemas-microsoft-com:office:office" xmlns:r="http://schemas.openxmlformats.org/officeDocument/2006/relationships" xmlns:m="http://schemas.openxmlformats.org/officeDocument/2006/math" xmlns:v="urn:schemas-microsoft-com:vml" xmlns:wp14="http://schemas.microsoft.com/office/word/2010/wordprocessingDrawing" xmlns:wp="http://schemas.openxmlformats.org/drawingml/2006/wordprocessingDrawing" xmlns:w10="urn:schemas-microsoft-com:office:word" xmlns:w="http://schemas.openxmlformats.org/wordprocessingml/2006/main" xmlns:w14="http://schemas.microsoft.com/office/word/2010/wordml" xmlns:w15="http://schemas.microsoft.com/office/word/2012/wordml" xmlns:w16cid="http://schemas.microsoft.com/office/word/2016/wordml/cid" xmlns:w16se="http://schemas.microsoft.com/office/word/2015/wordml/symex" xmlns:wpg="http://schemas.microsoft.com/office/word/2010/wordprocessingGroup" xmlns:wpi="http://schemas.microsoft.com/office/word/2010/wordprocessingInk" xmlns:wne="http://schemas.microsoft.com/office/word/2006/wordml" xmlns:wps="http://schemas.microsoft.com/office/word/2010/wordprocessingShape" mc:Ignorable="w14 w15 w16se w16cid wp14">
   <w:endnote w:type="separator" w:id="-1">
     <w:p>
       <w:pPr>
@@ -7718,7 +7730,7 @@
 </file>
 
 <file path=word/footnotes.xml><?xml version="1.0" encoding="utf-8"?>
-<w:footnotes xmlns:wpc="http://schemas.microsoft.com/office/word/2010/wordprocessingCanvas" xmlns:mc="http://schemas.openxmlformats.org/markup-compatibility/2006" xmlns:o="urn:schemas-microsoft-com:office:office" xmlns:r="http://schemas.openxmlformats.org/officeDocument/2006/relationships" xmlns:m="http://schemas.openxmlformats.org/officeDocument/2006/math" xmlns:v="urn:schemas-microsoft-com:vml" xmlns:wp14="http://schemas.microsoft.com/office/word/2010/wordprocessingDrawing" xmlns:wp="http://schemas.openxmlformats.org/drawingml/2006/wordprocessingDrawing" xmlns:w10="urn:schemas-microsoft-com:office:word" xmlns:w="http://schemas.openxmlformats.org/wordprocessingml/2006/main" xmlns:w14="http://schemas.microsoft.com/office/word/2010/wordml" xmlns:w15="http://schemas.microsoft.com/office/word/2012/wordml" xmlns:wpg="http://schemas.microsoft.com/office/word/2010/wordprocessingGroup" xmlns:wpi="http://schemas.microsoft.com/office/word/2010/wordprocessingInk" xmlns:wne="http://schemas.microsoft.com/office/word/2006/wordml" xmlns:wps="http://schemas.microsoft.com/office/word/2010/wordprocessingShape" mc:Ignorable="w14 w15 wp14">
+<w:footnotes xmlns:wpc="http://schemas.microsoft.com/office/word/2010/wordprocessingCanvas" xmlns:cx="http://schemas.microsoft.com/office/drawing/2014/chartex" xmlns:cx1="http://schemas.microsoft.com/office/drawing/2015/9/8/chartex" xmlns:cx2="http://schemas.microsoft.com/office/drawing/2015/10/21/chartex" xmlns:cx3="http://schemas.microsoft.com/office/drawing/2016/5/9/chartex" xmlns:cx4="http://schemas.microsoft.com/office/drawing/2016/5/10/chartex" xmlns:cx5="http://schemas.microsoft.com/office/drawing/2016/5/11/chartex" xmlns:cx6="http://schemas.microsoft.com/office/drawing/2016/5/12/chartex" xmlns:cx7="http://schemas.microsoft.com/office/drawing/2016/5/13/chartex" xmlns:cx8="http://schemas.microsoft.com/office/drawing/2016/5/14/chartex" xmlns:mc="http://schemas.openxmlformats.org/markup-compatibility/2006" xmlns:aink="http://schemas.microsoft.com/office/drawing/2016/ink" xmlns:am3d="http://schemas.microsoft.com/office/drawing/2017/model3d" xmlns:o="urn:schemas-microsoft-com:office:office" xmlns:r="http://schemas.openxmlformats.org/officeDocument/2006/relationships" xmlns:m="http://schemas.openxmlformats.org/officeDocument/2006/math" xmlns:v="urn:schemas-microsoft-com:vml" xmlns:wp14="http://schemas.microsoft.com/office/word/2010/wordprocessingDrawing" xmlns:wp="http://schemas.openxmlformats.org/drawingml/2006/wordprocessingDrawing" xmlns:w10="urn:schemas-microsoft-com:office:word" xmlns:w="http://schemas.openxmlformats.org/wordprocessingml/2006/main" xmlns:w14="http://schemas.microsoft.com/office/word/2010/wordml" xmlns:w15="http://schemas.microsoft.com/office/word/2012/wordml" xmlns:w16cid="http://schemas.microsoft.com/office/word/2016/wordml/cid" xmlns:w16se="http://schemas.microsoft.com/office/word/2015/wordml/symex" xmlns:wpg="http://schemas.microsoft.com/office/word/2010/wordprocessingGroup" xmlns:wpi="http://schemas.microsoft.com/office/word/2010/wordprocessingInk" xmlns:wne="http://schemas.microsoft.com/office/word/2006/wordml" xmlns:wps="http://schemas.microsoft.com/office/word/2010/wordprocessingShape" mc:Ignorable="w14 w15 w16se w16cid wp14">
   <w:footnote w:type="separator" w:id="-1">
     <w:p>
       <w:pPr>
@@ -7743,7 +7755,7 @@
 </file>
 
 <file path=word/numbering.xml><?xml version="1.0" encoding="utf-8"?>
-<w:numbering xmlns:wpc="http://schemas.microsoft.com/office/word/2010/wordprocessingCanvas" xmlns:mc="http://schemas.openxmlformats.org/markup-compatibility/2006" xmlns:o="urn:schemas-microsoft-com:office:office" xmlns:r="http://schemas.openxmlformats.org/officeDocument/2006/relationships" xmlns:m="http://schemas.openxmlformats.org/officeDocument/2006/math" xmlns:v="urn:schemas-microsoft-com:vml" xmlns:wp14="http://schemas.microsoft.com/office/word/2010/wordprocessingDrawing" xmlns:wp="http://schemas.openxmlformats.org/drawingml/2006/wordprocessingDrawing" xmlns:w10="urn:schemas-microsoft-com:office:word" xmlns:w="http://schemas.openxmlformats.org/wordprocessingml/2006/main" xmlns:w14="http://schemas.microsoft.com/office/word/2010/wordml" xmlns:w15="http://schemas.microsoft.com/office/word/2012/wordml" xmlns:wpg="http://schemas.microsoft.com/office/word/2010/wordprocessingGroup" xmlns:wpi="http://schemas.microsoft.com/office/word/2010/wordprocessingInk" xmlns:wne="http://schemas.microsoft.com/office/word/2006/wordml" xmlns:wps="http://schemas.microsoft.com/office/word/2010/wordprocessingShape" mc:Ignorable="w14 w15 wp14">
+<w:numbering xmlns:wpc="http://schemas.microsoft.com/office/word/2010/wordprocessingCanvas" xmlns:cx="http://schemas.microsoft.com/office/drawing/2014/chartex" xmlns:cx1="http://schemas.microsoft.com/office/drawing/2015/9/8/chartex" xmlns:cx2="http://schemas.microsoft.com/office/drawing/2015/10/21/chartex" xmlns:cx3="http://schemas.microsoft.com/office/drawing/2016/5/9/chartex" xmlns:cx4="http://schemas.microsoft.com/office/drawing/2016/5/10/chartex" xmlns:cx5="http://schemas.microsoft.com/office/drawing/2016/5/11/chartex" xmlns:cx6="http://schemas.microsoft.com/office/drawing/2016/5/12/chartex" xmlns:cx7="http://schemas.microsoft.com/office/drawing/2016/5/13/chartex" xmlns:cx8="http://schemas.microsoft.com/office/drawing/2016/5/14/chartex" xmlns:mc="http://schemas.openxmlformats.org/markup-compatibility/2006" xmlns:aink="http://schemas.microsoft.com/office/drawing/2016/ink" xmlns:am3d="http://schemas.microsoft.com/office/drawing/2017/model3d" xmlns:o="urn:schemas-microsoft-com:office:office" xmlns:r="http://schemas.openxmlformats.org/officeDocument/2006/relationships" xmlns:m="http://schemas.openxmlformats.org/officeDocument/2006/math" xmlns:v="urn:schemas-microsoft-com:vml" xmlns:wp14="http://schemas.microsoft.com/office/word/2010/wordprocessingDrawing" xmlns:wp="http://schemas.openxmlformats.org/drawingml/2006/wordprocessingDrawing" xmlns:w10="urn:schemas-microsoft-com:office:word" xmlns:w="http://schemas.openxmlformats.org/wordprocessingml/2006/main" xmlns:w14="http://schemas.microsoft.com/office/word/2010/wordml" xmlns:w15="http://schemas.microsoft.com/office/word/2012/wordml" xmlns:w16cid="http://schemas.microsoft.com/office/word/2016/wordml/cid" xmlns:w16se="http://schemas.microsoft.com/office/word/2015/wordml/symex" xmlns:wpg="http://schemas.microsoft.com/office/word/2010/wordprocessingGroup" xmlns:wpi="http://schemas.microsoft.com/office/word/2010/wordprocessingInk" xmlns:wne="http://schemas.microsoft.com/office/word/2006/wordml" xmlns:wps="http://schemas.microsoft.com/office/word/2010/wordprocessingShape" mc:Ignorable="w14 w15 w16se w16cid wp14">
   <w:abstractNum w:abstractNumId="0" w15:restartNumberingAfterBreak="0">
     <w:nsid w:val="FFFFFF89"/>
     <w:multiLevelType w:val="singleLevel"/>
@@ -7778,7 +7790,7 @@
 </file>
 
 <file path=word/styles.xml><?xml version="1.0" encoding="utf-8"?>
-<w:styles xmlns:mc="http://schemas.openxmlformats.org/markup-compatibility/2006" xmlns:r="http://schemas.openxmlformats.org/officeDocument/2006/relationships" xmlns:w="http://schemas.openxmlformats.org/wordprocessingml/2006/main" xmlns:w14="http://schemas.microsoft.com/office/word/2010/wordml" xmlns:w15="http://schemas.microsoft.com/office/word/2012/wordml" mc:Ignorable="w14 w15">
+<w:styles xmlns:mc="http://schemas.openxmlformats.org/markup-compatibility/2006" xmlns:r="http://schemas.openxmlformats.org/officeDocument/2006/relationships" xmlns:w="http://schemas.openxmlformats.org/wordprocessingml/2006/main" xmlns:w14="http://schemas.microsoft.com/office/word/2010/wordml" xmlns:w15="http://schemas.microsoft.com/office/word/2012/wordml" xmlns:w16cid="http://schemas.microsoft.com/office/word/2016/wordml/cid" xmlns:w16se="http://schemas.microsoft.com/office/word/2015/wordml/symex" mc:Ignorable="w14 w15 w16se w16cid">
   <w:docDefaults>
     <w:rPrDefault>
       <w:rPr>
@@ -7794,7 +7806,7 @@
       </w:pPr>
     </w:pPrDefault>
   </w:docDefaults>
-  <w:latentStyles w:defLockedState="0" w:defUIPriority="99" w:defSemiHidden="0" w:defUnhideWhenUsed="0" w:defQFormat="0" w:count="371">
+  <w:latentStyles w:defLockedState="0" w:defUIPriority="99" w:defSemiHidden="0" w:defUnhideWhenUsed="0" w:defQFormat="0" w:count="375">
     <w:lsdException w:name="Normal" w:uiPriority="0" w:qFormat="1"/>
     <w:lsdException w:name="heading 1" w:uiPriority="9" w:qFormat="1"/>
     <w:lsdException w:name="heading 2" w:semiHidden="1" w:uiPriority="9" w:unhideWhenUsed="1" w:qFormat="1"/>
@@ -7900,7 +7912,6 @@
     <w:lsdException w:name="HTML Sample" w:semiHidden="1" w:unhideWhenUsed="1"/>
     <w:lsdException w:name="HTML Typewriter" w:semiHidden="1" w:unhideWhenUsed="1"/>
     <w:lsdException w:name="HTML Variable" w:semiHidden="1" w:unhideWhenUsed="1"/>
-    <w:lsdException w:name="Normal Table" w:semiHidden="1" w:unhideWhenUsed="1"/>
     <w:lsdException w:name="annotation subject" w:semiHidden="1" w:unhideWhenUsed="1"/>
     <w:lsdException w:name="No List" w:semiHidden="1" w:unhideWhenUsed="1"/>
     <w:lsdException w:name="Outline List 1" w:semiHidden="1" w:unhideWhenUsed="1"/>
@@ -7944,10 +7955,8 @@
     <w:lsdException w:name="Table Elegant" w:semiHidden="1" w:unhideWhenUsed="1"/>
     <w:lsdException w:name="Table Professional" w:semiHidden="1" w:unhideWhenUsed="1"/>
     <w:lsdException w:name="Table Subtle 1" w:semiHidden="1" w:unhideWhenUsed="1"/>
-    <w:lsdException w:name="Table Subtle 2" w:semiHidden="1" w:unhideWhenUsed="1"/>
     <w:lsdException w:name="Table Web 1" w:semiHidden="1" w:unhideWhenUsed="1"/>
     <w:lsdException w:name="Table Web 2" w:semiHidden="1" w:unhideWhenUsed="1"/>
-    <w:lsdException w:name="Table Web 3" w:semiHidden="1" w:unhideWhenUsed="1"/>
     <w:lsdException w:name="Balloon Text" w:semiHidden="1" w:unhideWhenUsed="1"/>
     <w:lsdException w:name="Table Grid" w:uiPriority="39"/>
     <w:lsdException w:name="Table Theme" w:semiHidden="1" w:unhideWhenUsed="1"/>
@@ -8166,6 +8175,10 @@
     <w:lsdException w:name="List Table 5 Dark Accent 6" w:uiPriority="50"/>
     <w:lsdException w:name="List Table 6 Colorful Accent 6" w:uiPriority="51"/>
     <w:lsdException w:name="List Table 7 Colorful Accent 6" w:uiPriority="52"/>
+    <w:lsdException w:name="Mention" w:semiHidden="1" w:unhideWhenUsed="1"/>
+    <w:lsdException w:name="Smart Hyperlink" w:semiHidden="1" w:unhideWhenUsed="1"/>
+    <w:lsdException w:name="Hashtag" w:semiHidden="1" w:unhideWhenUsed="1"/>
+    <w:lsdException w:name="Unresolved Mention" w:semiHidden="1" w:unhideWhenUsed="1"/>
   </w:latentStyles>
   <w:style w:type="paragraph" w:default="1" w:styleId="Normal">
     <w:name w:val="Normal"/>
@@ -8546,7 +8559,7 @@
 </file>
 
 <file path=customXml/itemProps1.xml><?xml version="1.0" encoding="utf-8"?>
-<ds:datastoreItem xmlns:ds="http://schemas.openxmlformats.org/officeDocument/2006/customXml" ds:itemID="{CEE2BB0E-BBDF-42ED-861D-0B5692AEDA0F}">
+<ds:datastoreItem xmlns:ds="http://schemas.openxmlformats.org/officeDocument/2006/customXml" ds:itemID="{4CDF4A09-BCDE-4F3A-81F0-59CC48FBD931}">
   <ds:schemaRefs>
     <ds:schemaRef ds:uri="http://schemas.openxmlformats.org/officeDocument/2006/bibliography"/>
   </ds:schemaRefs>

</xml_diff>

<commit_message>
Finish Wk. 7 Lectures in Coursera Stanford ML
</commit_message>
<xml_diff>
--- a/MachineLearning/Coursera/StanfordMachineLearning/Week7_SupportVectorMachines/Week_7_1_LargeMarginClassification.docx
+++ b/MachineLearning/Coursera/StanfordMachineLearning/Week7_SupportVectorMachines/Week_7_1_LargeMarginClassification.docx
@@ -1,6 +1,6 @@
 
 <file path=word/document.xml><?xml version="1.0" encoding="utf-8"?>
-<w:document xmlns:wpc="http://schemas.microsoft.com/office/word/2010/wordprocessingCanvas" xmlns:cx="http://schemas.microsoft.com/office/drawing/2014/chartex" xmlns:cx1="http://schemas.microsoft.com/office/drawing/2015/9/8/chartex" xmlns:cx2="http://schemas.microsoft.com/office/drawing/2015/10/21/chartex" xmlns:cx3="http://schemas.microsoft.com/office/drawing/2016/5/9/chartex" xmlns:cx4="http://schemas.microsoft.com/office/drawing/2016/5/10/chartex" xmlns:cx5="http://schemas.microsoft.com/office/drawing/2016/5/11/chartex" xmlns:cx6="http://schemas.microsoft.com/office/drawing/2016/5/12/chartex" xmlns:cx7="http://schemas.microsoft.com/office/drawing/2016/5/13/chartex" xmlns:cx8="http://schemas.microsoft.com/office/drawing/2016/5/14/chartex" xmlns:mc="http://schemas.openxmlformats.org/markup-compatibility/2006" xmlns:aink="http://schemas.microsoft.com/office/drawing/2016/ink" xmlns:am3d="http://schemas.microsoft.com/office/drawing/2017/model3d" xmlns:o="urn:schemas-microsoft-com:office:office" xmlns:r="http://schemas.openxmlformats.org/officeDocument/2006/relationships" xmlns:m="http://schemas.openxmlformats.org/officeDocument/2006/math" xmlns:v="urn:schemas-microsoft-com:vml" xmlns:wp14="http://schemas.microsoft.com/office/word/2010/wordprocessingDrawing" xmlns:wp="http://schemas.openxmlformats.org/drawingml/2006/wordprocessingDrawing" xmlns:w10="urn:schemas-microsoft-com:office:word" xmlns:w="http://schemas.openxmlformats.org/wordprocessingml/2006/main" xmlns:w14="http://schemas.microsoft.com/office/word/2010/wordml" xmlns:w15="http://schemas.microsoft.com/office/word/2012/wordml" xmlns:w16cid="http://schemas.microsoft.com/office/word/2016/wordml/cid" xmlns:w16se="http://schemas.microsoft.com/office/word/2015/wordml/symex" xmlns:wpg="http://schemas.microsoft.com/office/word/2010/wordprocessingGroup" xmlns:wpi="http://schemas.microsoft.com/office/word/2010/wordprocessingInk" xmlns:wne="http://schemas.microsoft.com/office/word/2006/wordml" xmlns:wps="http://schemas.microsoft.com/office/word/2010/wordprocessingShape" mc:Ignorable="w14 w15 w16se w16cid wp14">
+<w:document xmlns:wpc="http://schemas.microsoft.com/office/word/2010/wordprocessingCanvas" xmlns:mc="http://schemas.openxmlformats.org/markup-compatibility/2006" xmlns:o="urn:schemas-microsoft-com:office:office" xmlns:r="http://schemas.openxmlformats.org/officeDocument/2006/relationships" xmlns:m="http://schemas.openxmlformats.org/officeDocument/2006/math" xmlns:v="urn:schemas-microsoft-com:vml" xmlns:wp14="http://schemas.microsoft.com/office/word/2010/wordprocessingDrawing" xmlns:wp="http://schemas.openxmlformats.org/drawingml/2006/wordprocessingDrawing" xmlns:w10="urn:schemas-microsoft-com:office:word" xmlns:w="http://schemas.openxmlformats.org/wordprocessingml/2006/main" xmlns:w14="http://schemas.microsoft.com/office/word/2010/wordml" xmlns:w15="http://schemas.microsoft.com/office/word/2012/wordml" xmlns:wpg="http://schemas.microsoft.com/office/word/2010/wordprocessingGroup" xmlns:wpi="http://schemas.microsoft.com/office/word/2010/wordprocessingInk" xmlns:wne="http://schemas.microsoft.com/office/word/2006/wordml" xmlns:wps="http://schemas.microsoft.com/office/word/2010/wordprocessingShape" mc:Ignorable="w14 w15 wp14">
   <w:body>
     <w:p>
       <w:pPr>
@@ -2486,10 +2486,18 @@
         <w:t xml:space="preserve"> a positive example</w:t>
       </w:r>
       <w:r>
-        <w:t xml:space="preserve"> (y = 0)</w:t>
-      </w:r>
-      <w:r>
-        <w:t xml:space="preserve"> 1, then </w:t>
+        <w:t xml:space="preserve"> (y = </w:t>
+      </w:r>
+      <w:r>
+        <w:t>1</w:t>
+      </w:r>
+      <w:r>
+        <w:t>)</w:t>
+      </w:r>
+      <w:bookmarkStart w:id="0" w:name="_GoBack"/>
+      <w:bookmarkEnd w:id="0"/>
+      <w:r>
+        <w:t xml:space="preserve">, then </w:t>
       </w:r>
       <w:r>
         <w:t xml:space="preserve">cost(z)1 </w:t>
@@ -4753,15 +4761,7 @@
         <w:rPr>
           <w:i/>
         </w:rPr>
-        <w:t>project</w:t>
-      </w:r>
-      <w:bookmarkStart w:id="0" w:name="_GoBack"/>
-      <w:bookmarkEnd w:id="0"/>
-      <w:r>
-        <w:rPr>
-          <w:i/>
-        </w:rPr>
-        <w:t xml:space="preserve"> down</w:t>
+        <w:t>project down</w:t>
       </w:r>
       <w:r>
         <w:t xml:space="preserve"> onto U</w:t>
@@ -7705,7 +7705,7 @@
 </file>
 
 <file path=word/endnotes.xml><?xml version="1.0" encoding="utf-8"?>
-<w:endnotes xmlns:wpc="http://schemas.microsoft.com/office/word/2010/wordprocessingCanvas" xmlns:cx="http://schemas.microsoft.com/office/drawing/2014/chartex" xmlns:cx1="http://schemas.microsoft.com/office/drawing/2015/9/8/chartex" xmlns:cx2="http://schemas.microsoft.com/office/drawing/2015/10/21/chartex" xmlns:cx3="http://schemas.microsoft.com/office/drawing/2016/5/9/chartex" xmlns:cx4="http://schemas.microsoft.com/office/drawing/2016/5/10/chartex" xmlns:cx5="http://schemas.microsoft.com/office/drawing/2016/5/11/chartex" xmlns:cx6="http://schemas.microsoft.com/office/drawing/2016/5/12/chartex" xmlns:cx7="http://schemas.microsoft.com/office/drawing/2016/5/13/chartex" xmlns:cx8="http://schemas.microsoft.com/office/drawing/2016/5/14/chartex" xmlns:mc="http://schemas.openxmlformats.org/markup-compatibility/2006" xmlns:aink="http://schemas.microsoft.com/office/drawing/2016/ink" xmlns:am3d="http://schemas.microsoft.com/office/drawing/2017/model3d" xmlns:o="urn:schemas-microsoft-com:office:office" xmlns:r="http://schemas.openxmlformats.org/officeDocument/2006/relationships" xmlns:m="http://schemas.openxmlformats.org/officeDocument/2006/math" xmlns:v="urn:schemas-microsoft-com:vml" xmlns:wp14="http://schemas.microsoft.com/office/word/2010/wordprocessingDrawing" xmlns:wp="http://schemas.openxmlformats.org/drawingml/2006/wordprocessingDrawing" xmlns:w10="urn:schemas-microsoft-com:office:word" xmlns:w="http://schemas.openxmlformats.org/wordprocessingml/2006/main" xmlns:w14="http://schemas.microsoft.com/office/word/2010/wordml" xmlns:w15="http://schemas.microsoft.com/office/word/2012/wordml" xmlns:w16cid="http://schemas.microsoft.com/office/word/2016/wordml/cid" xmlns:w16se="http://schemas.microsoft.com/office/word/2015/wordml/symex" xmlns:wpg="http://schemas.microsoft.com/office/word/2010/wordprocessingGroup" xmlns:wpi="http://schemas.microsoft.com/office/word/2010/wordprocessingInk" xmlns:wne="http://schemas.microsoft.com/office/word/2006/wordml" xmlns:wps="http://schemas.microsoft.com/office/word/2010/wordprocessingShape" mc:Ignorable="w14 w15 w16se w16cid wp14">
+<w:endnotes xmlns:wpc="http://schemas.microsoft.com/office/word/2010/wordprocessingCanvas" xmlns:mc="http://schemas.openxmlformats.org/markup-compatibility/2006" xmlns:o="urn:schemas-microsoft-com:office:office" xmlns:r="http://schemas.openxmlformats.org/officeDocument/2006/relationships" xmlns:m="http://schemas.openxmlformats.org/officeDocument/2006/math" xmlns:v="urn:schemas-microsoft-com:vml" xmlns:wp14="http://schemas.microsoft.com/office/word/2010/wordprocessingDrawing" xmlns:wp="http://schemas.openxmlformats.org/drawingml/2006/wordprocessingDrawing" xmlns:w10="urn:schemas-microsoft-com:office:word" xmlns:w="http://schemas.openxmlformats.org/wordprocessingml/2006/main" xmlns:w14="http://schemas.microsoft.com/office/word/2010/wordml" xmlns:w15="http://schemas.microsoft.com/office/word/2012/wordml" xmlns:wpg="http://schemas.microsoft.com/office/word/2010/wordprocessingGroup" xmlns:wpi="http://schemas.microsoft.com/office/word/2010/wordprocessingInk" xmlns:wne="http://schemas.microsoft.com/office/word/2006/wordml" xmlns:wps="http://schemas.microsoft.com/office/word/2010/wordprocessingShape" mc:Ignorable="w14 w15 wp14">
   <w:endnote w:type="separator" w:id="-1">
     <w:p>
       <w:pPr>
@@ -7730,7 +7730,7 @@
 </file>
 
 <file path=word/footnotes.xml><?xml version="1.0" encoding="utf-8"?>
-<w:footnotes xmlns:wpc="http://schemas.microsoft.com/office/word/2010/wordprocessingCanvas" xmlns:cx="http://schemas.microsoft.com/office/drawing/2014/chartex" xmlns:cx1="http://schemas.microsoft.com/office/drawing/2015/9/8/chartex" xmlns:cx2="http://schemas.microsoft.com/office/drawing/2015/10/21/chartex" xmlns:cx3="http://schemas.microsoft.com/office/drawing/2016/5/9/chartex" xmlns:cx4="http://schemas.microsoft.com/office/drawing/2016/5/10/chartex" xmlns:cx5="http://schemas.microsoft.com/office/drawing/2016/5/11/chartex" xmlns:cx6="http://schemas.microsoft.com/office/drawing/2016/5/12/chartex" xmlns:cx7="http://schemas.microsoft.com/office/drawing/2016/5/13/chartex" xmlns:cx8="http://schemas.microsoft.com/office/drawing/2016/5/14/chartex" xmlns:mc="http://schemas.openxmlformats.org/markup-compatibility/2006" xmlns:aink="http://schemas.microsoft.com/office/drawing/2016/ink" xmlns:am3d="http://schemas.microsoft.com/office/drawing/2017/model3d" xmlns:o="urn:schemas-microsoft-com:office:office" xmlns:r="http://schemas.openxmlformats.org/officeDocument/2006/relationships" xmlns:m="http://schemas.openxmlformats.org/officeDocument/2006/math" xmlns:v="urn:schemas-microsoft-com:vml" xmlns:wp14="http://schemas.microsoft.com/office/word/2010/wordprocessingDrawing" xmlns:wp="http://schemas.openxmlformats.org/drawingml/2006/wordprocessingDrawing" xmlns:w10="urn:schemas-microsoft-com:office:word" xmlns:w="http://schemas.openxmlformats.org/wordprocessingml/2006/main" xmlns:w14="http://schemas.microsoft.com/office/word/2010/wordml" xmlns:w15="http://schemas.microsoft.com/office/word/2012/wordml" xmlns:w16cid="http://schemas.microsoft.com/office/word/2016/wordml/cid" xmlns:w16se="http://schemas.microsoft.com/office/word/2015/wordml/symex" xmlns:wpg="http://schemas.microsoft.com/office/word/2010/wordprocessingGroup" xmlns:wpi="http://schemas.microsoft.com/office/word/2010/wordprocessingInk" xmlns:wne="http://schemas.microsoft.com/office/word/2006/wordml" xmlns:wps="http://schemas.microsoft.com/office/word/2010/wordprocessingShape" mc:Ignorable="w14 w15 w16se w16cid wp14">
+<w:footnotes xmlns:wpc="http://schemas.microsoft.com/office/word/2010/wordprocessingCanvas" xmlns:mc="http://schemas.openxmlformats.org/markup-compatibility/2006" xmlns:o="urn:schemas-microsoft-com:office:office" xmlns:r="http://schemas.openxmlformats.org/officeDocument/2006/relationships" xmlns:m="http://schemas.openxmlformats.org/officeDocument/2006/math" xmlns:v="urn:schemas-microsoft-com:vml" xmlns:wp14="http://schemas.microsoft.com/office/word/2010/wordprocessingDrawing" xmlns:wp="http://schemas.openxmlformats.org/drawingml/2006/wordprocessingDrawing" xmlns:w10="urn:schemas-microsoft-com:office:word" xmlns:w="http://schemas.openxmlformats.org/wordprocessingml/2006/main" xmlns:w14="http://schemas.microsoft.com/office/word/2010/wordml" xmlns:w15="http://schemas.microsoft.com/office/word/2012/wordml" xmlns:wpg="http://schemas.microsoft.com/office/word/2010/wordprocessingGroup" xmlns:wpi="http://schemas.microsoft.com/office/word/2010/wordprocessingInk" xmlns:wne="http://schemas.microsoft.com/office/word/2006/wordml" xmlns:wps="http://schemas.microsoft.com/office/word/2010/wordprocessingShape" mc:Ignorable="w14 w15 wp14">
   <w:footnote w:type="separator" w:id="-1">
     <w:p>
       <w:pPr>
@@ -7755,7 +7755,7 @@
 </file>
 
 <file path=word/numbering.xml><?xml version="1.0" encoding="utf-8"?>
-<w:numbering xmlns:wpc="http://schemas.microsoft.com/office/word/2010/wordprocessingCanvas" xmlns:cx="http://schemas.microsoft.com/office/drawing/2014/chartex" xmlns:cx1="http://schemas.microsoft.com/office/drawing/2015/9/8/chartex" xmlns:cx2="http://schemas.microsoft.com/office/drawing/2015/10/21/chartex" xmlns:cx3="http://schemas.microsoft.com/office/drawing/2016/5/9/chartex" xmlns:cx4="http://schemas.microsoft.com/office/drawing/2016/5/10/chartex" xmlns:cx5="http://schemas.microsoft.com/office/drawing/2016/5/11/chartex" xmlns:cx6="http://schemas.microsoft.com/office/drawing/2016/5/12/chartex" xmlns:cx7="http://schemas.microsoft.com/office/drawing/2016/5/13/chartex" xmlns:cx8="http://schemas.microsoft.com/office/drawing/2016/5/14/chartex" xmlns:mc="http://schemas.openxmlformats.org/markup-compatibility/2006" xmlns:aink="http://schemas.microsoft.com/office/drawing/2016/ink" xmlns:am3d="http://schemas.microsoft.com/office/drawing/2017/model3d" xmlns:o="urn:schemas-microsoft-com:office:office" xmlns:r="http://schemas.openxmlformats.org/officeDocument/2006/relationships" xmlns:m="http://schemas.openxmlformats.org/officeDocument/2006/math" xmlns:v="urn:schemas-microsoft-com:vml" xmlns:wp14="http://schemas.microsoft.com/office/word/2010/wordprocessingDrawing" xmlns:wp="http://schemas.openxmlformats.org/drawingml/2006/wordprocessingDrawing" xmlns:w10="urn:schemas-microsoft-com:office:word" xmlns:w="http://schemas.openxmlformats.org/wordprocessingml/2006/main" xmlns:w14="http://schemas.microsoft.com/office/word/2010/wordml" xmlns:w15="http://schemas.microsoft.com/office/word/2012/wordml" xmlns:w16cid="http://schemas.microsoft.com/office/word/2016/wordml/cid" xmlns:w16se="http://schemas.microsoft.com/office/word/2015/wordml/symex" xmlns:wpg="http://schemas.microsoft.com/office/word/2010/wordprocessingGroup" xmlns:wpi="http://schemas.microsoft.com/office/word/2010/wordprocessingInk" xmlns:wne="http://schemas.microsoft.com/office/word/2006/wordml" xmlns:wps="http://schemas.microsoft.com/office/word/2010/wordprocessingShape" mc:Ignorable="w14 w15 w16se w16cid wp14">
+<w:numbering xmlns:wpc="http://schemas.microsoft.com/office/word/2010/wordprocessingCanvas" xmlns:mc="http://schemas.openxmlformats.org/markup-compatibility/2006" xmlns:o="urn:schemas-microsoft-com:office:office" xmlns:r="http://schemas.openxmlformats.org/officeDocument/2006/relationships" xmlns:m="http://schemas.openxmlformats.org/officeDocument/2006/math" xmlns:v="urn:schemas-microsoft-com:vml" xmlns:wp14="http://schemas.microsoft.com/office/word/2010/wordprocessingDrawing" xmlns:wp="http://schemas.openxmlformats.org/drawingml/2006/wordprocessingDrawing" xmlns:w10="urn:schemas-microsoft-com:office:word" xmlns:w="http://schemas.openxmlformats.org/wordprocessingml/2006/main" xmlns:w14="http://schemas.microsoft.com/office/word/2010/wordml" xmlns:w15="http://schemas.microsoft.com/office/word/2012/wordml" xmlns:wpg="http://schemas.microsoft.com/office/word/2010/wordprocessingGroup" xmlns:wpi="http://schemas.microsoft.com/office/word/2010/wordprocessingInk" xmlns:wne="http://schemas.microsoft.com/office/word/2006/wordml" xmlns:wps="http://schemas.microsoft.com/office/word/2010/wordprocessingShape" mc:Ignorable="w14 w15 wp14">
   <w:abstractNum w:abstractNumId="0" w15:restartNumberingAfterBreak="0">
     <w:nsid w:val="FFFFFF89"/>
     <w:multiLevelType w:val="singleLevel"/>
@@ -7790,7 +7790,7 @@
 </file>
 
 <file path=word/styles.xml><?xml version="1.0" encoding="utf-8"?>
-<w:styles xmlns:mc="http://schemas.openxmlformats.org/markup-compatibility/2006" xmlns:r="http://schemas.openxmlformats.org/officeDocument/2006/relationships" xmlns:w="http://schemas.openxmlformats.org/wordprocessingml/2006/main" xmlns:w14="http://schemas.microsoft.com/office/word/2010/wordml" xmlns:w15="http://schemas.microsoft.com/office/word/2012/wordml" xmlns:w16cid="http://schemas.microsoft.com/office/word/2016/wordml/cid" xmlns:w16se="http://schemas.microsoft.com/office/word/2015/wordml/symex" mc:Ignorable="w14 w15 w16se w16cid">
+<w:styles xmlns:mc="http://schemas.openxmlformats.org/markup-compatibility/2006" xmlns:r="http://schemas.openxmlformats.org/officeDocument/2006/relationships" xmlns:w="http://schemas.openxmlformats.org/wordprocessingml/2006/main" xmlns:w14="http://schemas.microsoft.com/office/word/2010/wordml" xmlns:w15="http://schemas.microsoft.com/office/word/2012/wordml" mc:Ignorable="w14 w15">
   <w:docDefaults>
     <w:rPrDefault>
       <w:rPr>
@@ -7806,7 +7806,7 @@
       </w:pPr>
     </w:pPrDefault>
   </w:docDefaults>
-  <w:latentStyles w:defLockedState="0" w:defUIPriority="99" w:defSemiHidden="0" w:defUnhideWhenUsed="0" w:defQFormat="0" w:count="375">
+  <w:latentStyles w:defLockedState="0" w:defUIPriority="99" w:defSemiHidden="0" w:defUnhideWhenUsed="0" w:defQFormat="0" w:count="371">
     <w:lsdException w:name="Normal" w:uiPriority="0" w:qFormat="1"/>
     <w:lsdException w:name="heading 1" w:uiPriority="9" w:qFormat="1"/>
     <w:lsdException w:name="heading 2" w:semiHidden="1" w:uiPriority="9" w:unhideWhenUsed="1" w:qFormat="1"/>
@@ -7912,6 +7912,7 @@
     <w:lsdException w:name="HTML Sample" w:semiHidden="1" w:unhideWhenUsed="1"/>
     <w:lsdException w:name="HTML Typewriter" w:semiHidden="1" w:unhideWhenUsed="1"/>
     <w:lsdException w:name="HTML Variable" w:semiHidden="1" w:unhideWhenUsed="1"/>
+    <w:lsdException w:name="Normal Table" w:semiHidden="1" w:unhideWhenUsed="1"/>
     <w:lsdException w:name="annotation subject" w:semiHidden="1" w:unhideWhenUsed="1"/>
     <w:lsdException w:name="No List" w:semiHidden="1" w:unhideWhenUsed="1"/>
     <w:lsdException w:name="Outline List 1" w:semiHidden="1" w:unhideWhenUsed="1"/>
@@ -7955,8 +7956,10 @@
     <w:lsdException w:name="Table Elegant" w:semiHidden="1" w:unhideWhenUsed="1"/>
     <w:lsdException w:name="Table Professional" w:semiHidden="1" w:unhideWhenUsed="1"/>
     <w:lsdException w:name="Table Subtle 1" w:semiHidden="1" w:unhideWhenUsed="1"/>
+    <w:lsdException w:name="Table Subtle 2" w:semiHidden="1" w:unhideWhenUsed="1"/>
     <w:lsdException w:name="Table Web 1" w:semiHidden="1" w:unhideWhenUsed="1"/>
     <w:lsdException w:name="Table Web 2" w:semiHidden="1" w:unhideWhenUsed="1"/>
+    <w:lsdException w:name="Table Web 3" w:semiHidden="1" w:unhideWhenUsed="1"/>
     <w:lsdException w:name="Balloon Text" w:semiHidden="1" w:unhideWhenUsed="1"/>
     <w:lsdException w:name="Table Grid" w:uiPriority="39"/>
     <w:lsdException w:name="Table Theme" w:semiHidden="1" w:unhideWhenUsed="1"/>
@@ -8175,10 +8178,6 @@
     <w:lsdException w:name="List Table 5 Dark Accent 6" w:uiPriority="50"/>
     <w:lsdException w:name="List Table 6 Colorful Accent 6" w:uiPriority="51"/>
     <w:lsdException w:name="List Table 7 Colorful Accent 6" w:uiPriority="52"/>
-    <w:lsdException w:name="Mention" w:semiHidden="1" w:unhideWhenUsed="1"/>
-    <w:lsdException w:name="Smart Hyperlink" w:semiHidden="1" w:unhideWhenUsed="1"/>
-    <w:lsdException w:name="Hashtag" w:semiHidden="1" w:unhideWhenUsed="1"/>
-    <w:lsdException w:name="Unresolved Mention" w:semiHidden="1" w:unhideWhenUsed="1"/>
   </w:latentStyles>
   <w:style w:type="paragraph" w:default="1" w:styleId="Normal">
     <w:name w:val="Normal"/>
@@ -8559,7 +8558,7 @@
 </file>
 
 <file path=customXml/itemProps1.xml><?xml version="1.0" encoding="utf-8"?>
-<ds:datastoreItem xmlns:ds="http://schemas.openxmlformats.org/officeDocument/2006/customXml" ds:itemID="{4CDF4A09-BCDE-4F3A-81F0-59CC48FBD931}">
+<ds:datastoreItem xmlns:ds="http://schemas.openxmlformats.org/officeDocument/2006/customXml" ds:itemID="{088D0232-AADD-4354-9BFE-496F2CCF11EA}">
   <ds:schemaRefs>
     <ds:schemaRef ds:uri="http://schemas.openxmlformats.org/officeDocument/2006/bibliography"/>
   </ds:schemaRefs>

</xml_diff>

<commit_message>
Pass Week 7 quiz in Coursera Stanford ML, but not get 100% yet
</commit_message>
<xml_diff>
--- a/MachineLearning/Coursera/StanfordMachineLearning/Week7_SupportVectorMachines/Week_7_1_LargeMarginClassification.docx
+++ b/MachineLearning/Coursera/StanfordMachineLearning/Week7_SupportVectorMachines/Week_7_1_LargeMarginClassification.docx
@@ -196,12 +196,14 @@
     <w:p>
       <w:pPr>
         <w:pStyle w:val="ListBullet"/>
-        <w:tabs>
-          <w:tab w:val="clear" w:pos="360"/>
-          <w:tab w:val="num" w:pos="1800"/>
-        </w:tabs>
+        <w:numPr>
+          <w:ilvl w:val="0"/>
+          <w:numId w:val="0"/>
+        </w:numPr>
         <w:ind w:left="1800"/>
       </w:pPr>
+      <w:bookmarkStart w:id="0" w:name="_GoBack"/>
+      <w:bookmarkEnd w:id="0"/>
       <w:r>
         <w:rPr>
           <w:noProof/>
@@ -2494,8 +2496,6 @@
       <w:r>
         <w:t>)</w:t>
       </w:r>
-      <w:bookmarkStart w:id="0" w:name="_GoBack"/>
-      <w:bookmarkEnd w:id="0"/>
       <w:r>
         <w:t xml:space="preserve">, then </w:t>
       </w:r>
@@ -8558,7 +8558,7 @@
 </file>
 
 <file path=customXml/itemProps1.xml><?xml version="1.0" encoding="utf-8"?>
-<ds:datastoreItem xmlns:ds="http://schemas.openxmlformats.org/officeDocument/2006/customXml" ds:itemID="{088D0232-AADD-4354-9BFE-496F2CCF11EA}">
+<ds:datastoreItem xmlns:ds="http://schemas.openxmlformats.org/officeDocument/2006/customXml" ds:itemID="{5D9630A1-8397-4D6E-AC39-2838B2E714B4}">
   <ds:schemaRefs>
     <ds:schemaRef ds:uri="http://schemas.openxmlformats.org/officeDocument/2006/bibliography"/>
   </ds:schemaRefs>

</xml_diff>